<commit_message>
Build in nodal calculations. Now need to link calculations upward then adjust table and filters
</commit_message>
<xml_diff>
--- a/Status_Notes.docx
+++ b/Status_Notes.docx
@@ -1081,6 +1081,28 @@
       </w:r>
     </w:p>
     <w:p>
+      <w:r>
+        <w:br w:type="page"/>
+      </w:r>
+      <w:r>
+        <w:lastRenderedPageBreak/>
+        <w:t>Replace all above balances with transactions for %</w:t>
+      </w:r>
+    </w:p>
+    <w:p>
+      <w:r>
+        <w:t xml:space="preserve">Need to eventually combine the calculations for multilevel nodes </w:t>
+      </w:r>
+      <w:proofErr w:type="spellStart"/>
+      <w:r>
+        <w:t>bc</w:t>
+      </w:r>
+      <w:proofErr w:type="spellEnd"/>
+      <w:r>
+        <w:t>, if a lower node needs adjustment, an upper node ownership % will be messed up by later investments from skewed gain. Need them all running on the same monthly cache and data</w:t>
+      </w:r>
+    </w:p>
+    <w:p>
       <w:pPr>
         <w:rPr>
           <w:rFonts w:asciiTheme="majorHAnsi" w:eastAsiaTheme="majorEastAsia" w:hAnsiTheme="majorHAnsi" w:cstheme="majorBidi"/>
@@ -1090,7 +1112,23 @@
         </w:rPr>
       </w:pPr>
       <w:r>
-        <w:br w:type="page"/>
+        <w:t xml:space="preserve">Plan would </w:t>
+      </w:r>
+      <w:proofErr w:type="gramStart"/>
+      <w:r>
+        <w:t>be:</w:t>
+      </w:r>
+      <w:proofErr w:type="gramEnd"/>
+      <w:r>
+        <w:t xml:space="preserve"> run the lowest nodes fully, then go up. </w:t>
+      </w:r>
+      <w:proofErr w:type="gramStart"/>
+      <w:r>
+        <w:t>Don’t</w:t>
+      </w:r>
+      <w:proofErr w:type="gramEnd"/>
+      <w:r>
+        <w:t xml:space="preserve"> need to split by month.</w:t>
       </w:r>
     </w:p>
     <w:p>
@@ -1098,7 +1136,6 @@
         <w:pStyle w:val="Heading1"/>
       </w:pPr>
       <w:r>
-        <w:lastRenderedPageBreak/>
         <w:t xml:space="preserve">Notes: </w:t>
       </w:r>
     </w:p>
@@ -1464,6 +1501,7 @@
       </w:pPr>
       <w:proofErr w:type="gramStart"/>
       <w:r>
+        <w:lastRenderedPageBreak/>
         <w:t xml:space="preserve">  </w:t>
       </w:r>
       <w:r>

</xml_diff>

<commit_message>
adding sign consideration to returns
</commit_message>
<xml_diff>
--- a/Status_Notes.docx
+++ b/Status_Notes.docx
@@ -41,42 +41,10 @@
         </w:numPr>
       </w:pPr>
       <w:r>
-        <w:t xml:space="preserve">How does an investor </w:t>
-      </w:r>
-      <w:proofErr w:type="gramStart"/>
-      <w:r>
-        <w:t>exiting</w:t>
-      </w:r>
-      <w:proofErr w:type="gramEnd"/>
-      <w:r>
-        <w:t xml:space="preserve"> a pool work? </w:t>
-      </w:r>
-      <w:r>
-        <w:t>(</w:t>
-      </w:r>
-      <w:proofErr w:type="gramStart"/>
-      <w:r>
-        <w:t>currently</w:t>
-      </w:r>
-      <w:proofErr w:type="gramEnd"/>
-      <w:r>
-        <w:t xml:space="preserve"> problem in Dynamo Duan is working on. Just </w:t>
-      </w:r>
-      <w:proofErr w:type="gramStart"/>
-      <w:r>
-        <w:t>keeps</w:t>
-      </w:r>
-      <w:proofErr w:type="gramEnd"/>
-      <w:r>
-        <w:t xml:space="preserve"> pulling more numbers until </w:t>
-      </w:r>
-      <w:proofErr w:type="gramStart"/>
-      <w:r>
-        <w:t>it</w:t>
-      </w:r>
-      <w:proofErr w:type="gramEnd"/>
-      <w:r>
-        <w:t xml:space="preserve"> zeros out properly)</w:t>
+        <w:t xml:space="preserve">How does an investor exiting a pool work? </w:t>
+      </w:r>
+      <w:r>
+        <w:t>(currently problem in Dynamo Duan is working on. Just keeps pulling more numbers until it zeros out properly)</w:t>
       </w:r>
     </w:p>
     <w:p>
@@ -88,23 +56,7 @@
         </w:numPr>
       </w:pPr>
       <w:r>
-        <w:t xml:space="preserve">It appears they </w:t>
-      </w:r>
-      <w:proofErr w:type="gramStart"/>
-      <w:r>
-        <w:t>withdraw</w:t>
-      </w:r>
-      <w:proofErr w:type="gramEnd"/>
-      <w:r>
-        <w:t xml:space="preserve"> </w:t>
-      </w:r>
-      <w:proofErr w:type="gramStart"/>
-      <w:r>
-        <w:t>all of</w:t>
-      </w:r>
-      <w:proofErr w:type="gramEnd"/>
-      <w:r>
-        <w:t xml:space="preserve"> their value from the pool as it was at the start of the month. However, if the pool lost or gained value, </w:t>
+        <w:t xml:space="preserve">It appears they withdraw all of their value from the pool as it was at the start of the month. However, if the pool lost or gained value, </w:t>
       </w:r>
     </w:p>
     <w:p>
@@ -140,13 +92,8 @@
         </w:numPr>
       </w:pPr>
       <w:r>
-        <w:t xml:space="preserve">Are there investor transactions to not </w:t>
-      </w:r>
-      <w:proofErr w:type="gramStart"/>
-      <w:r>
-        <w:t>include</w:t>
-      </w:r>
-      <w:proofErr w:type="gramEnd"/>
+        <w:t>Are there investor transactions to not include</w:t>
+      </w:r>
       <w:r>
         <w:t xml:space="preserve"> in their value change if there is a cash flow</w:t>
       </w:r>
@@ -193,15 +140,7 @@
         </w:numPr>
       </w:pPr>
       <w:r>
-        <w:t xml:space="preserve">If the “Family Overall” view has </w:t>
-      </w:r>
-      <w:proofErr w:type="gramStart"/>
-      <w:r>
-        <w:t>correct</w:t>
-      </w:r>
-      <w:proofErr w:type="gramEnd"/>
-      <w:r>
-        <w:t xml:space="preserve"> data, and it uses the dynamo NAV’s, would I be able to use the dynamo NAV’s as well for the final value? </w:t>
+        <w:t xml:space="preserve">If the “Family Overall” view has correct data, and it uses the dynamo NAV’s, would I be able to use the dynamo NAV’s as well for the final value? </w:t>
       </w:r>
     </w:p>
     <w:p>
@@ -228,15 +167,7 @@
         </w:numPr>
       </w:pPr>
       <w:r>
-        <w:t xml:space="preserve">Date for performance calculation does not actually do </w:t>
-      </w:r>
-      <w:proofErr w:type="gramStart"/>
-      <w:r>
-        <w:t>anything?</w:t>
-      </w:r>
-      <w:proofErr w:type="gramEnd"/>
-      <w:r>
-        <w:t xml:space="preserve"> (said by Kate 9/9/25)</w:t>
+        <w:t>Date for performance calculation does not actually do anything? (said by Kate 9/9/25)</w:t>
       </w:r>
     </w:p>
     <w:p>
@@ -356,15 +287,7 @@
         </w:numPr>
       </w:pPr>
       <w:r>
-        <w:t xml:space="preserve">There should not be consolidated funds (we think) </w:t>
-      </w:r>
-      <w:proofErr w:type="gramStart"/>
-      <w:r>
-        <w:t>of</w:t>
-      </w:r>
-      <w:proofErr w:type="gramEnd"/>
-      <w:r>
-        <w:t xml:space="preserve"> different classifications</w:t>
+        <w:t>There should not be consolidated funds (we think) of different classifications</w:t>
       </w:r>
     </w:p>
     <w:p/>
@@ -429,15 +352,7 @@
         </w:numPr>
       </w:pPr>
       <w:r>
-        <w:t xml:space="preserve">Build recursive calculation </w:t>
-      </w:r>
-      <w:proofErr w:type="gramStart"/>
-      <w:r>
-        <w:t>method</w:t>
-      </w:r>
-      <w:proofErr w:type="gramEnd"/>
-      <w:r>
-        <w:t xml:space="preserve"> to go through all data structure types</w:t>
+        <w:t>Build recursive calculation method to go through all data structure types</w:t>
       </w:r>
     </w:p>
     <w:p>
@@ -461,7 +376,7 @@
         </w:numPr>
       </w:pPr>
       <w:r>
-        <w:t>Allow disabling of exited fund viewing</w:t>
+        <w:t>Thread the calculation data preparation(actually takes a bit in the main thread)</w:t>
       </w:r>
     </w:p>
     <w:p>
@@ -473,18 +388,7 @@
         </w:numPr>
       </w:pPr>
       <w:r>
-        <w:t>Check how not grouping by investors but filtering for them handles the return percentages</w:t>
-      </w:r>
-      <w:r>
-        <w:t xml:space="preserve">. They do not always match exactly since not all investors </w:t>
-      </w:r>
-      <w:proofErr w:type="gramStart"/>
-      <w:r>
-        <w:t>were in at all times</w:t>
-      </w:r>
-      <w:proofErr w:type="gramEnd"/>
-      <w:r>
-        <w:t>, but I think I am just putting in the first percent value that appears and ignoring any others</w:t>
+        <w:t>Allow disabling of exited fund viewing</w:t>
       </w:r>
     </w:p>
     <w:p>
@@ -496,39 +400,22 @@
         </w:numPr>
       </w:pPr>
       <w:r>
-        <w:t>Non-HF investments</w:t>
-      </w:r>
-      <w:proofErr w:type="gramStart"/>
-      <w:r>
-        <w:t>:  ensuring</w:t>
-      </w:r>
-      <w:proofErr w:type="gramEnd"/>
-      <w:r>
-        <w:t xml:space="preserve"> we are accurately capturing </w:t>
-      </w:r>
-      <w:proofErr w:type="gramStart"/>
-      <w:r>
-        <w:t>all of</w:t>
-      </w:r>
-      <w:proofErr w:type="gramEnd"/>
-      <w:r>
-        <w:t xml:space="preserve"> the non-HF investments.  </w:t>
-      </w:r>
-      <w:proofErr w:type="gramStart"/>
-      <w:r>
-        <w:t>Just looking</w:t>
-      </w:r>
-      <w:proofErr w:type="gramEnd"/>
-      <w:r>
-        <w:t xml:space="preserve"> through it now, I know we are missing things.  As an example, </w:t>
-      </w:r>
-      <w:proofErr w:type="gramStart"/>
-      <w:r>
-        <w:t>all of</w:t>
-      </w:r>
-      <w:proofErr w:type="gramEnd"/>
-      <w:r>
-        <w:t xml:space="preserve"> the BDT holdings in private equity.   There are multiple layers of intermediate entities on the non-HF side which will make the calculations more complicated.</w:t>
+        <w:t>Check how not grouping by investors but filtering for them handles the return percentages</w:t>
+      </w:r>
+      <w:r>
+        <w:t>. They do not always match exactly since not all investors were in at all times, but I think I am just putting in the first percent value that appears and ignoring any others</w:t>
+      </w:r>
+    </w:p>
+    <w:p>
+      <w:pPr>
+        <w:pStyle w:val="ListParagraph"/>
+        <w:numPr>
+          <w:ilvl w:val="0"/>
+          <w:numId w:val="9"/>
+        </w:numPr>
+      </w:pPr>
+      <w:r>
+        <w:t>Non-HF investments:  ensuring we are accurately capturing all of the non-HF investments.  Just looking through it now, I know we are missing things.  As an example, all of the BDT holdings in private equity.   There are multiple layers of intermediate entities on the non-HF side which will make the calculations more complicated.</w:t>
       </w:r>
     </w:p>
     <w:p>
@@ -564,15 +451,7 @@
         </w:numPr>
       </w:pPr>
       <w:r>
-        <w:t xml:space="preserve">Build </w:t>
-      </w:r>
-      <w:proofErr w:type="gramStart"/>
-      <w:r>
-        <w:t>investor</w:t>
-      </w:r>
-      <w:proofErr w:type="gramEnd"/>
-      <w:r>
-        <w:t xml:space="preserve"> into fund formats into a false pool for their direct investments?</w:t>
+        <w:t>Build investor into fund formats into a false pool for their direct investments?</w:t>
       </w:r>
     </w:p>
     <w:p>
@@ -584,23 +463,7 @@
         </w:numPr>
       </w:pPr>
       <w:r>
-        <w:t xml:space="preserve">How to handle securities. </w:t>
-      </w:r>
-      <w:proofErr w:type="gramStart"/>
-      <w:r>
-        <w:t>Apparently</w:t>
-      </w:r>
-      <w:proofErr w:type="gramEnd"/>
-      <w:r>
-        <w:t xml:space="preserve"> they are </w:t>
-      </w:r>
-      <w:proofErr w:type="gramStart"/>
-      <w:r>
-        <w:t>similar to</w:t>
-      </w:r>
-      <w:proofErr w:type="gramEnd"/>
-      <w:r>
-        <w:t xml:space="preserve"> funds, BUT there was mention that they can be as a sub-fund. Solutions: </w:t>
+        <w:t xml:space="preserve">How to handle securities. Apparently they are similar to funds, BUT there was mention that they can be as a sub-fund. Solutions: </w:t>
       </w:r>
     </w:p>
     <w:p>
@@ -612,15 +475,7 @@
         </w:numPr>
       </w:pPr>
       <w:r>
-        <w:t>aggregate like a consolidated fund (</w:t>
-      </w:r>
-      <w:proofErr w:type="gramStart"/>
-      <w:r>
-        <w:t>loses</w:t>
-      </w:r>
-      <w:proofErr w:type="gramEnd"/>
-      <w:r>
-        <w:t xml:space="preserve"> individual data)</w:t>
+        <w:t>aggregate like a consolidated fund (loses individual data)</w:t>
       </w:r>
     </w:p>
     <w:p>
@@ -644,39 +499,7 @@
         </w:numPr>
       </w:pPr>
       <w:r>
-        <w:t>Contributions and Distributions</w:t>
-      </w:r>
-      <w:proofErr w:type="gramStart"/>
-      <w:r>
-        <w:t>:  we</w:t>
-      </w:r>
-      <w:proofErr w:type="gramEnd"/>
-      <w:r>
-        <w:t xml:space="preserve"> have not tackled these two calculations yet.  These are quite simple at the base investment level (e.g., investment into outside manager</w:t>
-      </w:r>
-      <w:proofErr w:type="gramStart"/>
-      <w:r>
-        <w:t>), but</w:t>
-      </w:r>
-      <w:proofErr w:type="gramEnd"/>
-      <w:r>
-        <w:t xml:space="preserve"> get more complicated when you think about </w:t>
-      </w:r>
-      <w:proofErr w:type="gramStart"/>
-      <w:r>
-        <w:t>allocating to</w:t>
-      </w:r>
-      <w:proofErr w:type="gramEnd"/>
-      <w:r>
-        <w:t xml:space="preserve"> </w:t>
-      </w:r>
-      <w:proofErr w:type="gramStart"/>
-      <w:r>
-        <w:t>investors in</w:t>
-      </w:r>
-      <w:proofErr w:type="gramEnd"/>
-      <w:r>
-        <w:t xml:space="preserve"> a pool.   This probably requires some discussion.</w:t>
+        <w:t>Contributions and Distributions:  we have not tackled these two calculations yet.  These are quite simple at the base investment level (e.g., investment into outside manager), but get more complicated when you think about allocating to investors in a pool.   This probably requires some discussion.</w:t>
       </w:r>
     </w:p>
     <w:p>
@@ -724,15 +547,7 @@
         </w:numPr>
       </w:pPr>
       <w:r>
-        <w:t xml:space="preserve">What do they mean </w:t>
-      </w:r>
-      <w:proofErr w:type="gramStart"/>
-      <w:r>
-        <w:t>on</w:t>
-      </w:r>
-      <w:proofErr w:type="gramEnd"/>
-      <w:r>
-        <w:t xml:space="preserve"> the investor level?</w:t>
+        <w:t>What do they mean on the investor level?</w:t>
       </w:r>
     </w:p>
     <w:p>
@@ -756,15 +571,7 @@
         </w:numPr>
       </w:pPr>
       <w:r>
-        <w:t xml:space="preserve">Fix transaction app to have the same corrections as </w:t>
-      </w:r>
-      <w:proofErr w:type="spellStart"/>
-      <w:r>
-        <w:t>returnsApp</w:t>
-      </w:r>
-      <w:proofErr w:type="spellEnd"/>
-      <w:r>
-        <w:t>. Merge the functions as much as possible</w:t>
+        <w:t>Fix transaction app to have the same corrections as returnsApp. Merge the functions as much as possible</w:t>
       </w:r>
     </w:p>
     <w:p>
@@ -776,15 +583,7 @@
         </w:numPr>
       </w:pPr>
       <w:r>
-        <w:t xml:space="preserve">Have calculation </w:t>
-      </w:r>
-      <w:proofErr w:type="spellStart"/>
-      <w:r>
-        <w:t>db</w:t>
-      </w:r>
-      <w:proofErr w:type="spellEnd"/>
-      <w:r>
-        <w:t xml:space="preserve"> use more fields than “TEXT”</w:t>
+        <w:t>Have calculation db use more fields than “TEXT”</w:t>
       </w:r>
     </w:p>
     <w:p>
@@ -808,6 +607,7 @@
         </w:numPr>
       </w:pPr>
       <w:r>
+        <w:lastRenderedPageBreak/>
         <w:t>Have asset sorting by adjustable</w:t>
       </w:r>
     </w:p>
@@ -820,7 +620,6 @@
         </w:numPr>
       </w:pPr>
       <w:r>
-        <w:lastRenderedPageBreak/>
         <w:t>Have transaction calculation date put in</w:t>
       </w:r>
     </w:p>
@@ -857,15 +656,7 @@
         </w:numPr>
       </w:pPr>
       <w:r>
-        <w:t xml:space="preserve">Guess: the watch for database updates runs permanently </w:t>
-      </w:r>
-      <w:proofErr w:type="gramStart"/>
-      <w:r>
-        <w:t>as</w:t>
-      </w:r>
-      <w:proofErr w:type="gramEnd"/>
-      <w:r>
-        <w:t xml:space="preserve"> is not closing when the app closes, so it just permanently checks for updates</w:t>
+        <w:t>Guess: the watch for database updates runs permanently as is not closing when the app closes, so it just permanently checks for updates</w:t>
       </w:r>
     </w:p>
     <w:p>
@@ -973,23 +764,7 @@
         </w:numPr>
       </w:pPr>
       <w:r>
-        <w:t xml:space="preserve">Switch to </w:t>
-      </w:r>
-      <w:proofErr w:type="spellStart"/>
-      <w:r>
-        <w:t>tableView</w:t>
-      </w:r>
-      <w:proofErr w:type="spellEnd"/>
-      <w:r>
-        <w:t xml:space="preserve"> for </w:t>
-      </w:r>
-      <w:proofErr w:type="gramStart"/>
-      <w:r>
-        <w:t>the increased</w:t>
-      </w:r>
-      <w:proofErr w:type="gramEnd"/>
-      <w:r>
-        <w:t xml:space="preserve"> control</w:t>
+        <w:t>Switch to tableView for the increased control</w:t>
       </w:r>
     </w:p>
     <w:p>
@@ -1001,15 +776,7 @@
         </w:numPr>
       </w:pPr>
       <w:r>
-        <w:t xml:space="preserve">Have multi calls to build returns </w:t>
-      </w:r>
-      <w:proofErr w:type="gramStart"/>
-      <w:r>
-        <w:t>actually cancel</w:t>
-      </w:r>
-      <w:proofErr w:type="gramEnd"/>
-      <w:r>
-        <w:t xml:space="preserve"> the prior one somehow</w:t>
+        <w:t>Have multi calls to build returns actually cancel the prior one somehow</w:t>
       </w:r>
     </w:p>
     <w:p>
@@ -1024,15 +791,7 @@
         <w:t>Grouping by investor then pool gave ownerships? It should not have</w:t>
       </w:r>
       <w:r>
-        <w:t xml:space="preserve">. </w:t>
-      </w:r>
-      <w:proofErr w:type="gramStart"/>
-      <w:r>
-        <w:t>Can’t</w:t>
-      </w:r>
-      <w:proofErr w:type="gramEnd"/>
-      <w:r>
-        <w:t xml:space="preserve"> recreate. May have had NAV selected then switched to ownership.</w:t>
+        <w:t>. Can’t recreate. May have had NAV selected then switched to ownership.</w:t>
       </w:r>
       <w:r>
         <w:t xml:space="preserve"> Values were nonsense</w:t>
@@ -1091,15 +850,7 @@
     </w:p>
     <w:p>
       <w:r>
-        <w:t xml:space="preserve">Need to eventually combine the calculations for multilevel nodes </w:t>
-      </w:r>
-      <w:proofErr w:type="spellStart"/>
-      <w:r>
-        <w:t>bc</w:t>
-      </w:r>
-      <w:proofErr w:type="spellEnd"/>
-      <w:r>
-        <w:t>, if a lower node needs adjustment, an upper node ownership % will be messed up by later investments from skewed gain. Need them all running on the same monthly cache and data</w:t>
+        <w:t>Need to eventually combine the calculations for multilevel nodes bc, if a lower node needs adjustment, an upper node ownership % will be messed up by later investments from skewed gain. Need them all running on the same monthly cache and data</w:t>
       </w:r>
     </w:p>
     <w:p>
@@ -1112,23 +863,7 @@
         </w:rPr>
       </w:pPr>
       <w:r>
-        <w:t xml:space="preserve">Plan would </w:t>
-      </w:r>
-      <w:proofErr w:type="gramStart"/>
-      <w:r>
-        <w:t>be:</w:t>
-      </w:r>
-      <w:proofErr w:type="gramEnd"/>
-      <w:r>
-        <w:t xml:space="preserve"> run the lowest nodes fully, then go up. </w:t>
-      </w:r>
-      <w:proofErr w:type="gramStart"/>
-      <w:r>
-        <w:t>Don’t</w:t>
-      </w:r>
-      <w:proofErr w:type="gramEnd"/>
-      <w:r>
-        <w:t xml:space="preserve"> need to split by month.</w:t>
+        <w:t>Plan would be: run the lowest nodes fully, then go up. Don’t need to split by month.</w:t>
       </w:r>
     </w:p>
     <w:p>
@@ -1156,15 +891,7 @@
         </w:tabs>
       </w:pPr>
       <w:r>
-        <w:t xml:space="preserve">Only main </w:t>
-      </w:r>
-      <w:proofErr w:type="spellStart"/>
-      <w:r>
-        <w:t>differenace</w:t>
-      </w:r>
-      <w:proofErr w:type="spellEnd"/>
-      <w:r>
-        <w:t>: fixed income &gt;&gt; (multi-asset, private credit, STRUCTURED CREDIT, none)</w:t>
+        <w:t>Only main differenace: fixed income &gt;&gt; (multi-asset, private credit, STRUCTURED CREDIT, none)</w:t>
       </w:r>
     </w:p>
     <w:p>
@@ -1173,13 +900,8 @@
           <w:tab w:val="left" w:pos="1166"/>
         </w:tabs>
       </w:pPr>
-      <w:proofErr w:type="gramStart"/>
-      <w:r>
-        <w:t>Also</w:t>
-      </w:r>
-      <w:proofErr w:type="gramEnd"/>
-      <w:r>
-        <w:t xml:space="preserve"> slightly in Cash (likely just missed an update)</w:t>
+      <w:r>
+        <w:t>Also slightly in Cash (likely just missed an update)</w:t>
       </w:r>
     </w:p>
     <w:p>
@@ -1249,13 +971,8 @@
         </w:tabs>
       </w:pPr>
       <w:r>
-        <w:t xml:space="preserve">Using dynamo </w:t>
-      </w:r>
-      <w:proofErr w:type="spellStart"/>
-      <w:r>
-        <w:t>vals</w:t>
-      </w:r>
-      <w:proofErr w:type="spellEnd"/>
+        <w:t>Using dynamo vals</w:t>
+      </w:r>
     </w:p>
     <w:p>
       <w:pPr>
@@ -1269,23 +986,7 @@
         </w:tabs>
       </w:pPr>
       <w:r>
-        <w:t xml:space="preserve">Pools </w:t>
-      </w:r>
-      <w:proofErr w:type="gramStart"/>
-      <w:r>
-        <w:t>total</w:t>
-      </w:r>
-      <w:proofErr w:type="gramEnd"/>
-      <w:r>
-        <w:t xml:space="preserve"> </w:t>
-      </w:r>
-      <w:proofErr w:type="gramStart"/>
-      <w:r>
-        <w:t>much</w:t>
-      </w:r>
-      <w:proofErr w:type="gramEnd"/>
-      <w:r>
-        <w:t xml:space="preserve"> closer, but not perfect</w:t>
+        <w:t>Pools total much closer, but not perfect</w:t>
       </w:r>
     </w:p>
     <w:p>
@@ -1300,15 +1001,7 @@
         </w:tabs>
       </w:pPr>
       <w:r>
-        <w:t xml:space="preserve">Using these for ownership, </w:t>
-      </w:r>
-      <w:proofErr w:type="gramStart"/>
-      <w:r>
-        <w:t>non</w:t>
-      </w:r>
-      <w:proofErr w:type="gramEnd"/>
-      <w:r>
-        <w:t xml:space="preserve"> 100% occur and these result in bad fund values</w:t>
+        <w:t>Using these for ownership, non 100% occur and these result in bad fund values</w:t>
       </w:r>
     </w:p>
     <w:p>
@@ -1323,15 +1016,7 @@
         </w:tabs>
       </w:pPr>
       <w:r>
-        <w:t xml:space="preserve">Are </w:t>
-      </w:r>
-      <w:proofErr w:type="gramStart"/>
-      <w:r>
-        <w:t>the</w:t>
-      </w:r>
-      <w:proofErr w:type="gramEnd"/>
-      <w:r>
-        <w:t xml:space="preserve"> correct only in perfect 100% pool totals???</w:t>
+        <w:t>Are the correct only in perfect 100% pool totals???</w:t>
       </w:r>
     </w:p>
     <w:p>
@@ -1347,30 +1032,40 @@
           <w:tab w:val="left" w:pos="1166"/>
         </w:tabs>
       </w:pPr>
-      <w:proofErr w:type="gramStart"/>
       <w:r>
         <w:t xml:space="preserve">  </w:t>
       </w:r>
-      <w:proofErr w:type="spellStart"/>
       <w:r>
         <w:rPr>
           <w:b/>
           <w:bCs/>
         </w:rPr>
-        <w:t>apital</w:t>
-      </w:r>
-      <w:proofErr w:type="spellEnd"/>
-      <w:proofErr w:type="gramEnd"/>
+        <w:t>apital Accounts Returns Ledger Exposure Transactions Operations NAV</w:t>
+      </w:r>
+      <w:r>
+        <w:br/>
+        <w:t>End-to-end HF accounting &amp; ops.</w:t>
+      </w:r>
+    </w:p>
+    <w:p>
+      <w:pPr>
+        <w:tabs>
+          <w:tab w:val="left" w:pos="1166"/>
+        </w:tabs>
+      </w:pPr>
+      <w:r>
+        <w:t xml:space="preserve">  </w:t>
+      </w:r>
       <w:r>
         <w:rPr>
           <w:b/>
           <w:bCs/>
         </w:rPr>
-        <w:t xml:space="preserve"> Accounts Returns Ledger Exposure Transactions Operations NAV</w:t>
+        <w:t>Consolidated Allocation Reconciliation Ledger Exposure Tracking Of NAV</w:t>
       </w:r>
       <w:r>
         <w:br/>
-        <w:t>End-to-end HF accounting &amp; ops.</w:t>
+        <w:t>Single source of truth for allocations + NAV.</w:t>
       </w:r>
     </w:p>
     <w:p>
@@ -1379,7 +1074,6 @@
           <w:tab w:val="left" w:pos="1166"/>
         </w:tabs>
       </w:pPr>
-      <w:proofErr w:type="gramStart"/>
       <w:r>
         <w:t xml:space="preserve">  </w:t>
       </w:r>
@@ -1388,19 +1082,32 @@
           <w:b/>
           <w:bCs/>
         </w:rPr>
-        <w:t>Consolidated</w:t>
-      </w:r>
-      <w:proofErr w:type="gramEnd"/>
+        <w:t>Client &amp; Account Returns, Liquidity, Exposure, Transaction Operations Navigator</w:t>
+      </w:r>
+      <w:r>
+        <w:br/>
+        <w:t>Investor + fund portal for flows &amp; performance.</w:t>
+      </w:r>
+    </w:p>
+    <w:p>
+      <w:pPr>
+        <w:tabs>
+          <w:tab w:val="left" w:pos="1166"/>
+        </w:tabs>
+      </w:pPr>
+      <w:r>
+        <w:t xml:space="preserve">  </w:t>
+      </w:r>
       <w:r>
         <w:rPr>
           <w:b/>
           <w:bCs/>
         </w:rPr>
-        <w:t xml:space="preserve"> Allocation Reconciliation Ledger Exposure Tracking Of NAV</w:t>
+        <w:t>Capital Allocation Reporting Ledger Exposure Trade Oversight Network</w:t>
       </w:r>
       <w:r>
         <w:br/>
-        <w:t>Single source of truth for allocations + NAV.</w:t>
+        <w:t>Reporting + middle-office supervision.</w:t>
       </w:r>
     </w:p>
     <w:p>
@@ -1409,7 +1116,6 @@
           <w:tab w:val="left" w:pos="1166"/>
         </w:tabs>
       </w:pPr>
-      <w:proofErr w:type="gramStart"/>
       <w:r>
         <w:t xml:space="preserve">  </w:t>
       </w:r>
@@ -1418,19 +1124,33 @@
           <w:b/>
           <w:bCs/>
         </w:rPr>
-        <w:t>Client</w:t>
-      </w:r>
-      <w:proofErr w:type="gramEnd"/>
+        <w:t>Core Analytics: Returns, Liquidity, Exposure, Transactions, Operations, NAV</w:t>
+      </w:r>
+      <w:r>
+        <w:br/>
+        <w:t>Analytics engine across fund &amp; investor levels.</w:t>
+      </w:r>
+    </w:p>
+    <w:p>
+      <w:pPr>
+        <w:tabs>
+          <w:tab w:val="left" w:pos="1166"/>
+        </w:tabs>
+      </w:pPr>
+      <w:r>
+        <w:lastRenderedPageBreak/>
+        <w:t xml:space="preserve">  </w:t>
+      </w:r>
       <w:r>
         <w:rPr>
           <w:b/>
           <w:bCs/>
         </w:rPr>
-        <w:t xml:space="preserve"> &amp; Account Returns, Liquidity, Exposure, Transaction Operations Navigator</w:t>
+        <w:t>Compliance, Allocations, Reconciliation, Ledger, Exposure, Trades, Operations, NAV</w:t>
       </w:r>
       <w:r>
         <w:br/>
-        <w:t>Investor + fund portal for flows &amp; performance.</w:t>
+        <w:t>Controls and auditability built in.</w:t>
       </w:r>
     </w:p>
     <w:p>
@@ -1439,7 +1159,6 @@
           <w:tab w:val="left" w:pos="1166"/>
         </w:tabs>
       </w:pPr>
-      <w:proofErr w:type="gramStart"/>
       <w:r>
         <w:t xml:space="preserve">  </w:t>
       </w:r>
@@ -1448,136 +1167,28 @@
           <w:b/>
           <w:bCs/>
         </w:rPr>
-        <w:t>Capital</w:t>
-      </w:r>
-      <w:proofErr w:type="gramEnd"/>
+        <w:t>Capital &amp; Accounts Reconciliation, Ledger, Exposure, Transactions, Oversight, NAV</w:t>
+      </w:r>
+      <w:r>
+        <w:br/>
+        <w:t>Back-office workflow unifier.</w:t>
+      </w:r>
+    </w:p>
+    <w:p>
+      <w:pPr>
+        <w:tabs>
+          <w:tab w:val="left" w:pos="1166"/>
+        </w:tabs>
+      </w:pPr>
+      <w:r>
+        <w:t xml:space="preserve">  </w:t>
+      </w:r>
       <w:r>
         <w:rPr>
           <w:b/>
           <w:bCs/>
         </w:rPr>
-        <w:t xml:space="preserve"> Allocation Reporting Ledger Exposure Trade Oversight Network</w:t>
-      </w:r>
-      <w:r>
-        <w:br/>
-        <w:t>Reporting + middle-office supervision.</w:t>
-      </w:r>
-    </w:p>
-    <w:p>
-      <w:pPr>
-        <w:tabs>
-          <w:tab w:val="left" w:pos="1166"/>
-        </w:tabs>
-      </w:pPr>
-      <w:proofErr w:type="gramStart"/>
-      <w:r>
-        <w:t xml:space="preserve">  </w:t>
-      </w:r>
-      <w:r>
-        <w:rPr>
-          <w:b/>
-          <w:bCs/>
-        </w:rPr>
-        <w:t>Core</w:t>
-      </w:r>
-      <w:proofErr w:type="gramEnd"/>
-      <w:r>
-        <w:rPr>
-          <w:b/>
-          <w:bCs/>
-        </w:rPr>
-        <w:t xml:space="preserve"> Analytics: Returns, Liquidity, Exposure, Transactions, Operations, NAV</w:t>
-      </w:r>
-      <w:r>
-        <w:br/>
-        <w:t>Analytics engine across fund &amp; investor levels.</w:t>
-      </w:r>
-    </w:p>
-    <w:p>
-      <w:pPr>
-        <w:tabs>
-          <w:tab w:val="left" w:pos="1166"/>
-        </w:tabs>
-      </w:pPr>
-      <w:proofErr w:type="gramStart"/>
-      <w:r>
-        <w:lastRenderedPageBreak/>
-        <w:t xml:space="preserve">  </w:t>
-      </w:r>
-      <w:r>
-        <w:rPr>
-          <w:b/>
-          <w:bCs/>
-        </w:rPr>
-        <w:t>Compliance</w:t>
-      </w:r>
-      <w:proofErr w:type="gramEnd"/>
-      <w:r>
-        <w:rPr>
-          <w:b/>
-          <w:bCs/>
-        </w:rPr>
-        <w:t>, Allocations, Reconciliation, Ledger, Exposure, Trades, Operations, NAV</w:t>
-      </w:r>
-      <w:r>
-        <w:br/>
-        <w:t>Controls and auditability built in.</w:t>
-      </w:r>
-    </w:p>
-    <w:p>
-      <w:pPr>
-        <w:tabs>
-          <w:tab w:val="left" w:pos="1166"/>
-        </w:tabs>
-      </w:pPr>
-      <w:proofErr w:type="gramStart"/>
-      <w:r>
-        <w:t xml:space="preserve">  </w:t>
-      </w:r>
-      <w:r>
-        <w:rPr>
-          <w:b/>
-          <w:bCs/>
-        </w:rPr>
-        <w:t>Capital</w:t>
-      </w:r>
-      <w:proofErr w:type="gramEnd"/>
-      <w:r>
-        <w:rPr>
-          <w:b/>
-          <w:bCs/>
-        </w:rPr>
-        <w:t xml:space="preserve"> &amp; Accounts Reconciliation, Ledger, Exposure, Transactions, Oversight, NAV</w:t>
-      </w:r>
-      <w:r>
-        <w:br/>
-        <w:t>Back-office workflow unifier.</w:t>
-      </w:r>
-    </w:p>
-    <w:p>
-      <w:pPr>
-        <w:tabs>
-          <w:tab w:val="left" w:pos="1166"/>
-        </w:tabs>
-      </w:pPr>
-      <w:proofErr w:type="gramStart"/>
-      <w:r>
-        <w:t xml:space="preserve">  </w:t>
-      </w:r>
-      <w:r>
-        <w:rPr>
-          <w:b/>
-          <w:bCs/>
-        </w:rPr>
-        <w:t>Centralized</w:t>
-      </w:r>
-      <w:proofErr w:type="gramEnd"/>
-      <w:r>
-        <w:rPr>
-          <w:b/>
-          <w:bCs/>
-        </w:rPr>
-        <w:t xml:space="preserve"> Accounts, Returns, Ledger, Entries, Transactions, Oversight, Notices</w:t>
+        <w:t>Centralized Accounts, Returns, Ledger, Entries, Transactions, Oversight, Notices</w:t>
       </w:r>
       <w:r>
         <w:br/>
@@ -1603,15 +1214,7 @@
         </w:tabs>
       </w:pPr>
       <w:r>
-        <w:t xml:space="preserve">Looking at ownership percentages, mine are good. </w:t>
-      </w:r>
-      <w:proofErr w:type="gramStart"/>
-      <w:r>
-        <w:t>Dynamo does</w:t>
-      </w:r>
-      <w:proofErr w:type="gramEnd"/>
-      <w:r>
-        <w:t xml:space="preserve"> not allocate correctly by their ownerships</w:t>
+        <w:t>Looking at ownership percentages, mine are good. Dynamo does not allocate correctly by their ownerships</w:t>
       </w:r>
     </w:p>
     <w:p>
@@ -1642,13 +1245,8 @@
           <w:tab w:val="left" w:pos="1166"/>
         </w:tabs>
       </w:pPr>
-      <w:proofErr w:type="gramStart"/>
-      <w:r>
-        <w:t>Mistake</w:t>
-      </w:r>
-      <w:proofErr w:type="gramEnd"/>
-      <w:r>
-        <w:t xml:space="preserve"> in investors result from difference in cashflow of investors vs pool. </w:t>
+      <w:r>
+        <w:t xml:space="preserve">Mistake in investors result from difference in cashflow of investors vs pool. </w:t>
       </w:r>
     </w:p>
     <w:p>
@@ -1677,13 +1275,8 @@
           <w:tab w:val="left" w:pos="1166"/>
         </w:tabs>
       </w:pPr>
-      <w:proofErr w:type="gramStart"/>
-      <w:r>
-        <w:t>So</w:t>
-      </w:r>
-      <w:proofErr w:type="gramEnd"/>
-      <w:r>
-        <w:t xml:space="preserve"> pool gain does not include the 500k for investor calculations, but the pool has extra 500k value</w:t>
+      <w:r>
+        <w:t>So pool gain does not include the 500k for investor calculations, but the pool has extra 500k value</w:t>
       </w:r>
     </w:p>
     <w:p>
@@ -1753,15 +1346,7 @@
         </w:tabs>
       </w:pPr>
       <w:r>
-        <w:t xml:space="preserve">Lack of pool </w:t>
-      </w:r>
-      <w:proofErr w:type="gramStart"/>
-      <w:r>
-        <w:t>gain loss</w:t>
-      </w:r>
-      <w:proofErr w:type="gramEnd"/>
-      <w:r>
-        <w:t xml:space="preserve"> means investor allocations are overestimated</w:t>
+        <w:t>Lack of pool gain loss means investor allocations are overestimated</w:t>
       </w:r>
     </w:p>
     <w:p>
@@ -1816,15 +1401,7 @@
         </w:tabs>
       </w:pPr>
       <w:r>
-        <w:t xml:space="preserve">However, the lower tier reimbursement is assigned to each individual investor in matching transactions that total up, so each </w:t>
-      </w:r>
-      <w:proofErr w:type="gramStart"/>
-      <w:r>
-        <w:t>investors</w:t>
-      </w:r>
-      <w:proofErr w:type="gramEnd"/>
-      <w:r>
-        <w:t xml:space="preserve"> value is increased appropriately</w:t>
+        <w:t>However, the lower tier reimbursement is assigned to each individual investor in matching transactions that total up, so each investors value is increased appropriately</w:t>
       </w:r>
     </w:p>
     <w:p>
@@ -1927,35 +1504,11 @@
         </w:tabs>
       </w:pPr>
       <w:r>
-        <w:t xml:space="preserve">On the other hand, how are the fees and income generated and supposed to be distributed? Is it a yearly fee? </w:t>
-      </w:r>
-      <w:proofErr w:type="gramStart"/>
-      <w:r>
-        <w:t>It is</w:t>
-      </w:r>
-      <w:proofErr w:type="gramEnd"/>
-      <w:r>
-        <w:t xml:space="preserve"> based on the </w:t>
+        <w:t xml:space="preserve">On the other hand, how are the fees and income generated and supposed to be distributed? Is it a yearly fee? It is based on the </w:t>
       </w:r>
       <w:r>
         <w:lastRenderedPageBreak/>
-        <w:t xml:space="preserve">amount in the pool over a long period of </w:t>
-      </w:r>
-      <w:proofErr w:type="gramStart"/>
-      <w:r>
-        <w:t>time?</w:t>
-      </w:r>
-      <w:proofErr w:type="gramEnd"/>
-      <w:r>
-        <w:t xml:space="preserve"> How </w:t>
-      </w:r>
-      <w:proofErr w:type="gramStart"/>
-      <w:r>
-        <w:t>do</w:t>
-      </w:r>
-      <w:proofErr w:type="gramEnd"/>
-      <w:r>
-        <w:t xml:space="preserve"> allocate the fee then?</w:t>
+        <w:t>amount in the pool over a long period of time? How do allocate the fee then?</w:t>
       </w:r>
     </w:p>
     <w:p>
@@ -1985,15 +1538,7 @@
         </w:tabs>
       </w:pPr>
       <w:r>
-        <w:t xml:space="preserve">Investor gain is proportional to pool gain, so this will </w:t>
-      </w:r>
-      <w:proofErr w:type="gramStart"/>
-      <w:r>
-        <w:t>change them</w:t>
-      </w:r>
-      <w:proofErr w:type="gramEnd"/>
-      <w:r>
-        <w:t xml:space="preserve"> accordingly</w:t>
+        <w:t>Investor gain is proportional to pool gain, so this will change them accordingly</w:t>
       </w:r>
     </w:p>
     <w:p>
@@ -2053,23 +1598,7 @@
         </w:tabs>
       </w:pPr>
       <w:r>
-        <w:t xml:space="preserve">Have dynamo entries adjusted for </w:t>
-      </w:r>
-      <w:proofErr w:type="gramStart"/>
-      <w:r>
-        <w:t>all of</w:t>
-      </w:r>
-      <w:proofErr w:type="gramEnd"/>
-      <w:r>
-        <w:t xml:space="preserve"> these </w:t>
-      </w:r>
-      <w:proofErr w:type="gramStart"/>
-      <w:r>
-        <w:t>fees</w:t>
-      </w:r>
-      <w:proofErr w:type="gramEnd"/>
-      <w:r>
-        <w:t xml:space="preserve"> so the individual investor accounts are adjusted for them </w:t>
+        <w:t xml:space="preserve">Have dynamo entries adjusted for all of these fees so the individual investor accounts are adjusted for them </w:t>
       </w:r>
     </w:p>
     <w:p>
@@ -2098,13 +1627,8 @@
       </w:pPr>
       <w:r>
         <w:lastRenderedPageBreak/>
-        <w:t xml:space="preserve">Calculation to account balance </w:t>
-      </w:r>
-      <w:proofErr w:type="spellStart"/>
-      <w:r>
-        <w:t>mistmatch</w:t>
-      </w:r>
-      <w:proofErr w:type="spellEnd"/>
+        <w:t>Calculation to account balance mistmatch</w:t>
+      </w:r>
     </w:p>
     <w:p>
       <w:pPr>
@@ -2139,31 +1663,7 @@
         </w:numPr>
       </w:pPr>
       <w:r>
-        <w:t xml:space="preserve">Must me </w:t>
-      </w:r>
-      <w:proofErr w:type="gramStart"/>
-      <w:r>
-        <w:t>making</w:t>
-      </w:r>
-      <w:proofErr w:type="gramEnd"/>
-      <w:r>
-        <w:t xml:space="preserve"> a mistake with the ownership percentage value. The investor fund values all perfectly follow the ownership </w:t>
-      </w:r>
-      <w:proofErr w:type="gramStart"/>
-      <w:r>
-        <w:t>percent</w:t>
-      </w:r>
-      <w:proofErr w:type="gramEnd"/>
-      <w:r>
-        <w:t xml:space="preserve">, but that </w:t>
-      </w:r>
-      <w:proofErr w:type="gramStart"/>
-      <w:r>
-        <w:t>percent</w:t>
-      </w:r>
-      <w:proofErr w:type="gramEnd"/>
-      <w:r>
-        <w:t xml:space="preserve"> does not match the stored account balance</w:t>
+        <w:t>Must me making a mistake with the ownership percentage value. The investor fund values all perfectly follow the ownership percent, but that percent does not match the stored account balance</w:t>
       </w:r>
     </w:p>
     <w:p>
@@ -2180,15 +1680,7 @@
     </w:p>
     <w:p>
       <w:r>
-        <w:t xml:space="preserve">IMPORTANT: not accounting for the ownership adjustment in the </w:t>
-      </w:r>
-      <w:proofErr w:type="gramStart"/>
-      <w:r>
-        <w:t>cache</w:t>
-      </w:r>
-      <w:proofErr w:type="gramEnd"/>
-      <w:r>
-        <w:t xml:space="preserve"> and account balances resulted in a change in all values</w:t>
+        <w:t>IMPORTANT: not accounting for the ownership adjustment in the cache and account balances resulted in a change in all values</w:t>
       </w:r>
       <w:r>
         <w:t xml:space="preserve"> after an ownership adjustment</w:t>
@@ -2346,13 +1838,8 @@
       </w:r>
     </w:p>
     <w:p>
-      <w:proofErr w:type="gramStart"/>
-      <w:r>
-        <w:t>largest :</w:t>
-      </w:r>
-      <w:proofErr w:type="gramEnd"/>
-      <w:r>
-        <w:t xml:space="preserve"> global equities</w:t>
+      <w:r>
+        <w:t>largest : global equities</w:t>
       </w:r>
     </w:p>
     <w:p>

</xml_diff>

<commit_message>
need commit so I can switch to main. Working on the recursive calculation linking
</commit_message>
<xml_diff>
--- a/Status_Notes.docx
+++ b/Status_Notes.docx
@@ -328,7 +328,7 @@
         </w:numPr>
       </w:pPr>
       <w:r>
-        <w:t>Build Azure database with free trial/credit on Thursday. Also plan meeting w Dan over Azure things</w:t>
+        <w:t>Set the first month of a fund to use the active days, not the full month days</w:t>
       </w:r>
     </w:p>
     <w:p>
@@ -340,7 +340,7 @@
         </w:numPr>
       </w:pPr>
       <w:r>
-        <w:t>Build map of investing tree</w:t>
+        <w:t>Build Azure database with free trial/credit on Thursday. Also plan meeting w Dan over Azure things</w:t>
       </w:r>
     </w:p>
     <w:p>
@@ -352,7 +352,7 @@
         </w:numPr>
       </w:pPr>
       <w:r>
-        <w:t>Build recursive calculation method to go through all data structure types</w:t>
+        <w:t>Build map of investing tree</w:t>
       </w:r>
     </w:p>
     <w:p>
@@ -364,7 +364,7 @@
         </w:numPr>
       </w:pPr>
       <w:r>
-        <w:t>Build auto test method</w:t>
+        <w:t>Build recursive calculation method to go through all data structure types</w:t>
       </w:r>
     </w:p>
     <w:p>
@@ -376,7 +376,7 @@
         </w:numPr>
       </w:pPr>
       <w:r>
-        <w:t>Thread the calculation data preparation(actually takes a bit in the main thread)</w:t>
+        <w:t>Build auto test method</w:t>
       </w:r>
     </w:p>
     <w:p>
@@ -388,7 +388,7 @@
         </w:numPr>
       </w:pPr>
       <w:r>
-        <w:t>Allow disabling of exited fund viewing</w:t>
+        <w:t>Thread the calculation data preparation(actually takes a bit in the main thread)</w:t>
       </w:r>
     </w:p>
     <w:p>
@@ -400,10 +400,7 @@
         </w:numPr>
       </w:pPr>
       <w:r>
-        <w:t>Check how not grouping by investors but filtering for them handles the return percentages</w:t>
-      </w:r>
-      <w:r>
-        <w:t>. They do not always match exactly since not all investors were in at all times, but I think I am just putting in the first percent value that appears and ignoring any others</w:t>
+        <w:t>Allow disabling of exited fund viewing</w:t>
       </w:r>
     </w:p>
     <w:p>
@@ -415,6 +412,21 @@
         </w:numPr>
       </w:pPr>
       <w:r>
+        <w:t>Check how not grouping by investors but filtering for them handles the return percentages</w:t>
+      </w:r>
+      <w:r>
+        <w:t>. They do not always match exactly since not all investors were in at all times, but I think I am just putting in the first percent value that appears and ignoring any others</w:t>
+      </w:r>
+    </w:p>
+    <w:p>
+      <w:pPr>
+        <w:pStyle w:val="ListParagraph"/>
+        <w:numPr>
+          <w:ilvl w:val="0"/>
+          <w:numId w:val="9"/>
+        </w:numPr>
+      </w:pPr>
+      <w:r>
         <w:t>Non-HF investments:  ensuring we are accurately capturing all of the non-HF investments.  Just looking through it now, I know we are missing things.  As an example, all of the BDT holdings in private equity.   There are multiple layers of intermediate entities on the non-HF side which will make the calculations more complicated.</w:t>
       </w:r>
     </w:p>
@@ -595,6 +607,7 @@
         </w:numPr>
       </w:pPr>
       <w:r>
+        <w:lastRenderedPageBreak/>
         <w:t>“Last Modified” is a field. Look at using that to only update with the newest data</w:t>
       </w:r>
     </w:p>
@@ -607,7 +620,6 @@
         </w:numPr>
       </w:pPr>
       <w:r>
-        <w:lastRenderedPageBreak/>
         <w:t>Have asset sorting by adjustable</w:t>
       </w:r>
     </w:p>

</xml_diff>

<commit_message>
v1.1.14 full exportable version. Changed MD denominator to only active days and built to handle sub-accounts
</commit_message>
<xml_diff>
--- a/Status_Notes.docx
+++ b/Status_Notes.docx
@@ -41,42 +41,10 @@
         </w:numPr>
       </w:pPr>
       <w:r>
-        <w:t xml:space="preserve">How does an investor </w:t>
-      </w:r>
-      <w:proofErr w:type="gramStart"/>
-      <w:r>
-        <w:t>exiting</w:t>
-      </w:r>
-      <w:proofErr w:type="gramEnd"/>
-      <w:r>
-        <w:t xml:space="preserve"> a pool work? </w:t>
-      </w:r>
-      <w:r>
-        <w:t>(</w:t>
-      </w:r>
-      <w:proofErr w:type="gramStart"/>
-      <w:r>
-        <w:t>currently</w:t>
-      </w:r>
-      <w:proofErr w:type="gramEnd"/>
-      <w:r>
-        <w:t xml:space="preserve"> problem in Dynamo Duan is working on. Just </w:t>
-      </w:r>
-      <w:proofErr w:type="gramStart"/>
-      <w:r>
-        <w:t>keeps</w:t>
-      </w:r>
-      <w:proofErr w:type="gramEnd"/>
-      <w:r>
-        <w:t xml:space="preserve"> pulling more numbers until </w:t>
-      </w:r>
-      <w:proofErr w:type="gramStart"/>
-      <w:r>
-        <w:t>it</w:t>
-      </w:r>
-      <w:proofErr w:type="gramEnd"/>
-      <w:r>
-        <w:t xml:space="preserve"> zeros out properly)</w:t>
+        <w:t xml:space="preserve">How does an investor exiting a pool work? </w:t>
+      </w:r>
+      <w:r>
+        <w:t>(currently problem in Dynamo Duan is working on. Just keeps pulling more numbers until it zeros out properly)</w:t>
       </w:r>
     </w:p>
     <w:p>
@@ -88,23 +56,7 @@
         </w:numPr>
       </w:pPr>
       <w:r>
-        <w:t xml:space="preserve">It appears they </w:t>
-      </w:r>
-      <w:proofErr w:type="gramStart"/>
-      <w:r>
-        <w:t>withdraw</w:t>
-      </w:r>
-      <w:proofErr w:type="gramEnd"/>
-      <w:r>
-        <w:t xml:space="preserve"> </w:t>
-      </w:r>
-      <w:proofErr w:type="gramStart"/>
-      <w:r>
-        <w:t>all of</w:t>
-      </w:r>
-      <w:proofErr w:type="gramEnd"/>
-      <w:r>
-        <w:t xml:space="preserve"> their value from the pool as it was at the start of the month. However, if the pool lost or gained value, </w:t>
+        <w:t xml:space="preserve">It appears they withdraw all of their value from the pool as it was at the start of the month. However, if the pool lost or gained value, </w:t>
       </w:r>
     </w:p>
     <w:p>
@@ -140,13 +92,8 @@
         </w:numPr>
       </w:pPr>
       <w:r>
-        <w:t xml:space="preserve">Are there investor transactions to not </w:t>
-      </w:r>
-      <w:proofErr w:type="gramStart"/>
-      <w:r>
-        <w:t>include</w:t>
-      </w:r>
-      <w:proofErr w:type="gramEnd"/>
+        <w:t>Are there investor transactions to not include</w:t>
+      </w:r>
       <w:r>
         <w:t xml:space="preserve"> in their value change if there is a cash flow</w:t>
       </w:r>
@@ -193,15 +140,7 @@
         </w:numPr>
       </w:pPr>
       <w:r>
-        <w:t xml:space="preserve">If the “Family Overall” view has </w:t>
-      </w:r>
-      <w:proofErr w:type="gramStart"/>
-      <w:r>
-        <w:t>correct</w:t>
-      </w:r>
-      <w:proofErr w:type="gramEnd"/>
-      <w:r>
-        <w:t xml:space="preserve"> data, and it uses the dynamo NAV’s, would I be able to use the dynamo NAV’s as well for the final value? </w:t>
+        <w:t xml:space="preserve">If the “Family Overall” view has correct data, and it uses the dynamo NAV’s, would I be able to use the dynamo NAV’s as well for the final value? </w:t>
       </w:r>
     </w:p>
     <w:p>
@@ -228,15 +167,7 @@
         </w:numPr>
       </w:pPr>
       <w:r>
-        <w:t xml:space="preserve">Date for performance calculation does not actually do </w:t>
-      </w:r>
-      <w:proofErr w:type="gramStart"/>
-      <w:r>
-        <w:t>anything?</w:t>
-      </w:r>
-      <w:proofErr w:type="gramEnd"/>
-      <w:r>
-        <w:t xml:space="preserve"> (said by Kate 9/9/25)</w:t>
+        <w:t>Date for performance calculation does not actually do anything? (said by Kate 9/9/25)</w:t>
       </w:r>
     </w:p>
     <w:p>
@@ -356,15 +287,7 @@
         </w:numPr>
       </w:pPr>
       <w:r>
-        <w:t xml:space="preserve">There should not be consolidated funds (we think) </w:t>
-      </w:r>
-      <w:proofErr w:type="gramStart"/>
-      <w:r>
-        <w:t>of</w:t>
-      </w:r>
-      <w:proofErr w:type="gramEnd"/>
-      <w:r>
-        <w:t xml:space="preserve"> different classifications</w:t>
+        <w:t>There should not be consolidated funds (we think) of different classifications</w:t>
       </w:r>
     </w:p>
     <w:p/>
@@ -405,7 +328,7 @@
         </w:numPr>
       </w:pPr>
       <w:r>
-        <w:t>Build Azure database with free trial/credit on Thursday. Also plan meeting w Dan over Azure things</w:t>
+        <w:t>Set the first month of a fund to use the active days, not the full month days</w:t>
       </w:r>
     </w:p>
     <w:p>
@@ -417,7 +340,7 @@
         </w:numPr>
       </w:pPr>
       <w:r>
-        <w:t>Build map of investing tree</w:t>
+        <w:t>Build Azure database with free trial/credit on Thursday. Also plan meeting w Dan over Azure things</w:t>
       </w:r>
     </w:p>
     <w:p>
@@ -429,15 +352,7 @@
         </w:numPr>
       </w:pPr>
       <w:r>
-        <w:t xml:space="preserve">Build recursive calculation </w:t>
-      </w:r>
-      <w:proofErr w:type="gramStart"/>
-      <w:r>
-        <w:t>method</w:t>
-      </w:r>
-      <w:proofErr w:type="gramEnd"/>
-      <w:r>
-        <w:t xml:space="preserve"> to go through all data structure types</w:t>
+        <w:t>Build map of investing tree</w:t>
       </w:r>
     </w:p>
     <w:p>
@@ -449,7 +364,7 @@
         </w:numPr>
       </w:pPr>
       <w:r>
-        <w:t>Build auto test method</w:t>
+        <w:t>Build recursive calculation method to go through all data structure types</w:t>
       </w:r>
     </w:p>
     <w:p>
@@ -461,15 +376,7 @@
         </w:numPr>
       </w:pPr>
       <w:r>
-        <w:t xml:space="preserve">Thread the calculation data </w:t>
-      </w:r>
-      <w:proofErr w:type="gramStart"/>
-      <w:r>
-        <w:t>preparation(</w:t>
-      </w:r>
-      <w:proofErr w:type="gramEnd"/>
-      <w:r>
-        <w:t>actually takes a bit in the main thread)</w:t>
+        <w:t>Build auto test method</w:t>
       </w:r>
     </w:p>
     <w:p>
@@ -481,7 +388,7 @@
         </w:numPr>
       </w:pPr>
       <w:r>
-        <w:t>Allow disabling of exited fund viewing</w:t>
+        <w:t>Thread the calculation data preparation(actually takes a bit in the main thread)</w:t>
       </w:r>
     </w:p>
     <w:p>
@@ -493,18 +400,7 @@
         </w:numPr>
       </w:pPr>
       <w:r>
-        <w:t>Check how not grouping by investors but filtering for them handles the return percentages</w:t>
-      </w:r>
-      <w:r>
-        <w:t xml:space="preserve">. They do not always match exactly since not all investors </w:t>
-      </w:r>
-      <w:proofErr w:type="gramStart"/>
-      <w:r>
-        <w:t>were in at all times</w:t>
-      </w:r>
-      <w:proofErr w:type="gramEnd"/>
-      <w:r>
-        <w:t>, but I think I am just putting in the first percent value that appears and ignoring any others</w:t>
+        <w:t>Allow disabling of exited fund viewing</w:t>
       </w:r>
     </w:p>
     <w:p>
@@ -516,39 +412,22 @@
         </w:numPr>
       </w:pPr>
       <w:r>
-        <w:t>Non-HF investments</w:t>
-      </w:r>
-      <w:proofErr w:type="gramStart"/>
-      <w:r>
-        <w:t>:  ensuring</w:t>
-      </w:r>
-      <w:proofErr w:type="gramEnd"/>
-      <w:r>
-        <w:t xml:space="preserve"> we are accurately capturing </w:t>
-      </w:r>
-      <w:proofErr w:type="gramStart"/>
-      <w:r>
-        <w:t>all of</w:t>
-      </w:r>
-      <w:proofErr w:type="gramEnd"/>
-      <w:r>
-        <w:t xml:space="preserve"> the non-HF investments.  </w:t>
-      </w:r>
-      <w:proofErr w:type="gramStart"/>
-      <w:r>
-        <w:t>Just looking</w:t>
-      </w:r>
-      <w:proofErr w:type="gramEnd"/>
-      <w:r>
-        <w:t xml:space="preserve"> through it now, I know we are missing things.  As an example, </w:t>
-      </w:r>
-      <w:proofErr w:type="gramStart"/>
-      <w:r>
-        <w:t>all of</w:t>
-      </w:r>
-      <w:proofErr w:type="gramEnd"/>
-      <w:r>
-        <w:t xml:space="preserve"> the BDT holdings in private equity.   There are multiple layers of intermediate entities on the non-HF side which will make the calculations more complicated.</w:t>
+        <w:t>Check how not grouping by investors but filtering for them handles the return percentages</w:t>
+      </w:r>
+      <w:r>
+        <w:t>. They do not always match exactly since not all investors were in at all times, but I think I am just putting in the first percent value that appears and ignoring any others</w:t>
+      </w:r>
+    </w:p>
+    <w:p>
+      <w:pPr>
+        <w:pStyle w:val="ListParagraph"/>
+        <w:numPr>
+          <w:ilvl w:val="0"/>
+          <w:numId w:val="9"/>
+        </w:numPr>
+      </w:pPr>
+      <w:r>
+        <w:t>Non-HF investments:  ensuring we are accurately capturing all of the non-HF investments.  Just looking through it now, I know we are missing things.  As an example, all of the BDT holdings in private equity.   There are multiple layers of intermediate entities on the non-HF side which will make the calculations more complicated.</w:t>
       </w:r>
     </w:p>
     <w:p>
@@ -584,15 +463,7 @@
         </w:numPr>
       </w:pPr>
       <w:r>
-        <w:t xml:space="preserve">Build </w:t>
-      </w:r>
-      <w:proofErr w:type="gramStart"/>
-      <w:r>
-        <w:t>investor</w:t>
-      </w:r>
-      <w:proofErr w:type="gramEnd"/>
-      <w:r>
-        <w:t xml:space="preserve"> into fund formats into a false pool for their direct investments?</w:t>
+        <w:t>Build investor into fund formats into a false pool for their direct investments?</w:t>
       </w:r>
     </w:p>
     <w:p>
@@ -604,23 +475,7 @@
         </w:numPr>
       </w:pPr>
       <w:r>
-        <w:t xml:space="preserve">How to handle securities. </w:t>
-      </w:r>
-      <w:proofErr w:type="gramStart"/>
-      <w:r>
-        <w:t>Apparently</w:t>
-      </w:r>
-      <w:proofErr w:type="gramEnd"/>
-      <w:r>
-        <w:t xml:space="preserve"> they are </w:t>
-      </w:r>
-      <w:proofErr w:type="gramStart"/>
-      <w:r>
-        <w:t>similar to</w:t>
-      </w:r>
-      <w:proofErr w:type="gramEnd"/>
-      <w:r>
-        <w:t xml:space="preserve"> funds, BUT there was mention that they can be as a sub-fund. Solutions: </w:t>
+        <w:t xml:space="preserve">How to handle securities. Apparently they are similar to funds, BUT there was mention that they can be as a sub-fund. Solutions: </w:t>
       </w:r>
     </w:p>
     <w:p>
@@ -632,15 +487,7 @@
         </w:numPr>
       </w:pPr>
       <w:r>
-        <w:t>aggregate like a consolidated fund (</w:t>
-      </w:r>
-      <w:proofErr w:type="gramStart"/>
-      <w:r>
-        <w:t>loses</w:t>
-      </w:r>
-      <w:proofErr w:type="gramEnd"/>
-      <w:r>
-        <w:t xml:space="preserve"> individual data)</w:t>
+        <w:t>aggregate like a consolidated fund (loses individual data)</w:t>
       </w:r>
     </w:p>
     <w:p>
@@ -664,39 +511,7 @@
         </w:numPr>
       </w:pPr>
       <w:r>
-        <w:t>Contributions and Distributions</w:t>
-      </w:r>
-      <w:proofErr w:type="gramStart"/>
-      <w:r>
-        <w:t>:  we</w:t>
-      </w:r>
-      <w:proofErr w:type="gramEnd"/>
-      <w:r>
-        <w:t xml:space="preserve"> have not tackled these two calculations yet.  These are quite simple at the base investment level (e.g., investment into outside manager</w:t>
-      </w:r>
-      <w:proofErr w:type="gramStart"/>
-      <w:r>
-        <w:t>), but</w:t>
-      </w:r>
-      <w:proofErr w:type="gramEnd"/>
-      <w:r>
-        <w:t xml:space="preserve"> get more complicated when you think about </w:t>
-      </w:r>
-      <w:proofErr w:type="gramStart"/>
-      <w:r>
-        <w:t>allocating to</w:t>
-      </w:r>
-      <w:proofErr w:type="gramEnd"/>
-      <w:r>
-        <w:t xml:space="preserve"> </w:t>
-      </w:r>
-      <w:proofErr w:type="gramStart"/>
-      <w:r>
-        <w:t>investors in</w:t>
-      </w:r>
-      <w:proofErr w:type="gramEnd"/>
-      <w:r>
-        <w:t xml:space="preserve"> a pool.   This probably requires some discussion.</w:t>
+        <w:t>Contributions and Distributions:  we have not tackled these two calculations yet.  These are quite simple at the base investment level (e.g., investment into outside manager), but get more complicated when you think about allocating to investors in a pool.   This probably requires some discussion.</w:t>
       </w:r>
     </w:p>
     <w:p>
@@ -744,15 +559,7 @@
         </w:numPr>
       </w:pPr>
       <w:r>
-        <w:t xml:space="preserve">What do they mean </w:t>
-      </w:r>
-      <w:proofErr w:type="gramStart"/>
-      <w:r>
-        <w:t>on</w:t>
-      </w:r>
-      <w:proofErr w:type="gramEnd"/>
-      <w:r>
-        <w:t xml:space="preserve"> the investor level?</w:t>
+        <w:t>What do they mean on the investor level?</w:t>
       </w:r>
     </w:p>
     <w:p>
@@ -776,15 +583,7 @@
         </w:numPr>
       </w:pPr>
       <w:r>
-        <w:t xml:space="preserve">Fix transaction app to have the same corrections as </w:t>
-      </w:r>
-      <w:proofErr w:type="spellStart"/>
-      <w:r>
-        <w:t>returnsApp</w:t>
-      </w:r>
-      <w:proofErr w:type="spellEnd"/>
-      <w:r>
-        <w:t>. Merge the functions as much as possible</w:t>
+        <w:t>Fix transaction app to have the same corrections as returnsApp. Merge the functions as much as possible</w:t>
       </w:r>
     </w:p>
     <w:p>
@@ -796,15 +595,7 @@
         </w:numPr>
       </w:pPr>
       <w:r>
-        <w:t xml:space="preserve">Have calculation </w:t>
-      </w:r>
-      <w:proofErr w:type="spellStart"/>
-      <w:r>
-        <w:t>db</w:t>
-      </w:r>
-      <w:proofErr w:type="spellEnd"/>
-      <w:r>
-        <w:t xml:space="preserve"> use more fields than “TEXT”</w:t>
+        <w:t>Have calculation db use more fields than “TEXT”</w:t>
       </w:r>
     </w:p>
     <w:p>
@@ -816,6 +607,7 @@
         </w:numPr>
       </w:pPr>
       <w:r>
+        <w:lastRenderedPageBreak/>
         <w:t>“Last Modified” is a field. Look at using that to only update with the newest data</w:t>
       </w:r>
     </w:p>
@@ -828,7 +620,6 @@
         </w:numPr>
       </w:pPr>
       <w:r>
-        <w:lastRenderedPageBreak/>
         <w:t>Have asset sorting by adjustable</w:t>
       </w:r>
     </w:p>
@@ -877,15 +668,7 @@
         </w:numPr>
       </w:pPr>
       <w:r>
-        <w:t xml:space="preserve">Guess: the watch for database updates runs permanently </w:t>
-      </w:r>
-      <w:proofErr w:type="gramStart"/>
-      <w:r>
-        <w:t>as</w:t>
-      </w:r>
-      <w:proofErr w:type="gramEnd"/>
-      <w:r>
-        <w:t xml:space="preserve"> is not closing when the app closes, so it just permanently checks for updates</w:t>
+        <w:t>Guess: the watch for database updates runs permanently as is not closing when the app closes, so it just permanently checks for updates</w:t>
       </w:r>
     </w:p>
     <w:p>
@@ -993,23 +776,7 @@
         </w:numPr>
       </w:pPr>
       <w:r>
-        <w:t xml:space="preserve">Switch to </w:t>
-      </w:r>
-      <w:proofErr w:type="spellStart"/>
-      <w:r>
-        <w:t>tableView</w:t>
-      </w:r>
-      <w:proofErr w:type="spellEnd"/>
-      <w:r>
-        <w:t xml:space="preserve"> for </w:t>
-      </w:r>
-      <w:proofErr w:type="gramStart"/>
-      <w:r>
-        <w:t>the increased</w:t>
-      </w:r>
-      <w:proofErr w:type="gramEnd"/>
-      <w:r>
-        <w:t xml:space="preserve"> control</w:t>
+        <w:t>Switch to tableView for the increased control</w:t>
       </w:r>
     </w:p>
     <w:p>
@@ -1021,15 +788,7 @@
         </w:numPr>
       </w:pPr>
       <w:r>
-        <w:t xml:space="preserve">Have multi calls to build returns </w:t>
-      </w:r>
-      <w:proofErr w:type="gramStart"/>
-      <w:r>
-        <w:t>actually cancel</w:t>
-      </w:r>
-      <w:proofErr w:type="gramEnd"/>
-      <w:r>
-        <w:t xml:space="preserve"> the prior one somehow</w:t>
+        <w:t>Have multi calls to build returns actually cancel the prior one somehow</w:t>
       </w:r>
     </w:p>
     <w:p>
@@ -1044,15 +803,7 @@
         <w:t>Grouping by investor then pool gave ownerships? It should not have</w:t>
       </w:r>
       <w:r>
-        <w:t xml:space="preserve">. </w:t>
-      </w:r>
-      <w:proofErr w:type="gramStart"/>
-      <w:r>
-        <w:t>Can’t</w:t>
-      </w:r>
-      <w:proofErr w:type="gramEnd"/>
-      <w:r>
-        <w:t xml:space="preserve"> recreate. May have had NAV selected then switched to ownership.</w:t>
+        <w:t>. Can’t recreate. May have had NAV selected then switched to ownership.</w:t>
       </w:r>
       <w:r>
         <w:t xml:space="preserve"> Values were nonsense</w:t>
@@ -1111,15 +862,7 @@
     </w:p>
     <w:p>
       <w:r>
-        <w:t xml:space="preserve">Need to eventually combine the calculations for multilevel nodes </w:t>
-      </w:r>
-      <w:proofErr w:type="spellStart"/>
-      <w:r>
-        <w:t>bc</w:t>
-      </w:r>
-      <w:proofErr w:type="spellEnd"/>
-      <w:r>
-        <w:t>, if a lower node needs adjustment, an upper node ownership % will be messed up by later investments from skewed gain. Need them all running on the same monthly cache and data</w:t>
+        <w:t>Need to eventually combine the calculations for multilevel nodes bc, if a lower node needs adjustment, an upper node ownership % will be messed up by later investments from skewed gain. Need them all running on the same monthly cache and data</w:t>
       </w:r>
     </w:p>
     <w:p>
@@ -1132,23 +875,7 @@
         </w:rPr>
       </w:pPr>
       <w:r>
-        <w:t xml:space="preserve">Plan would </w:t>
-      </w:r>
-      <w:proofErr w:type="gramStart"/>
-      <w:r>
-        <w:t>be:</w:t>
-      </w:r>
-      <w:proofErr w:type="gramEnd"/>
-      <w:r>
-        <w:t xml:space="preserve"> run the lowest nodes fully, then go up. </w:t>
-      </w:r>
-      <w:proofErr w:type="gramStart"/>
-      <w:r>
-        <w:t>Don’t</w:t>
-      </w:r>
-      <w:proofErr w:type="gramEnd"/>
-      <w:r>
-        <w:t xml:space="preserve"> need to split by month.</w:t>
+        <w:t>Plan would be: run the lowest nodes fully, then go up. Don’t need to split by month.</w:t>
       </w:r>
     </w:p>
     <w:p>
@@ -1176,15 +903,7 @@
         </w:tabs>
       </w:pPr>
       <w:r>
-        <w:t xml:space="preserve">Only main </w:t>
-      </w:r>
-      <w:proofErr w:type="spellStart"/>
-      <w:r>
-        <w:t>differenace</w:t>
-      </w:r>
-      <w:proofErr w:type="spellEnd"/>
-      <w:r>
-        <w:t>: fixed income &gt;&gt; (multi-asset, private credit, STRUCTURED CREDIT, none)</w:t>
+        <w:t>Only main differenace: fixed income &gt;&gt; (multi-asset, private credit, STRUCTURED CREDIT, none)</w:t>
       </w:r>
     </w:p>
     <w:p>
@@ -1193,13 +912,8 @@
           <w:tab w:val="left" w:pos="1166"/>
         </w:tabs>
       </w:pPr>
-      <w:proofErr w:type="gramStart"/>
-      <w:r>
-        <w:t>Also</w:t>
-      </w:r>
-      <w:proofErr w:type="gramEnd"/>
-      <w:r>
-        <w:t xml:space="preserve"> slightly in Cash (likely just missed an update)</w:t>
+      <w:r>
+        <w:t>Also slightly in Cash (likely just missed an update)</w:t>
       </w:r>
     </w:p>
     <w:p>
@@ -1269,13 +983,8 @@
         </w:tabs>
       </w:pPr>
       <w:r>
-        <w:t xml:space="preserve">Using dynamo </w:t>
-      </w:r>
-      <w:proofErr w:type="spellStart"/>
-      <w:r>
-        <w:t>vals</w:t>
-      </w:r>
-      <w:proofErr w:type="spellEnd"/>
+        <w:t>Using dynamo vals</w:t>
+      </w:r>
     </w:p>
     <w:p>
       <w:pPr>
@@ -1289,23 +998,7 @@
         </w:tabs>
       </w:pPr>
       <w:r>
-        <w:t xml:space="preserve">Pools </w:t>
-      </w:r>
-      <w:proofErr w:type="gramStart"/>
-      <w:r>
-        <w:t>total</w:t>
-      </w:r>
-      <w:proofErr w:type="gramEnd"/>
-      <w:r>
-        <w:t xml:space="preserve"> </w:t>
-      </w:r>
-      <w:proofErr w:type="gramStart"/>
-      <w:r>
-        <w:t>much</w:t>
-      </w:r>
-      <w:proofErr w:type="gramEnd"/>
-      <w:r>
-        <w:t xml:space="preserve"> closer, but not perfect</w:t>
+        <w:t>Pools total much closer, but not perfect</w:t>
       </w:r>
     </w:p>
     <w:p>
@@ -1320,15 +1013,7 @@
         </w:tabs>
       </w:pPr>
       <w:r>
-        <w:t xml:space="preserve">Using these for ownership, </w:t>
-      </w:r>
-      <w:proofErr w:type="gramStart"/>
-      <w:r>
-        <w:t>non</w:t>
-      </w:r>
-      <w:proofErr w:type="gramEnd"/>
-      <w:r>
-        <w:t xml:space="preserve"> 100% occur and these result in bad fund values</w:t>
+        <w:t>Using these for ownership, non 100% occur and these result in bad fund values</w:t>
       </w:r>
     </w:p>
     <w:p>
@@ -1343,15 +1028,7 @@
         </w:tabs>
       </w:pPr>
       <w:r>
-        <w:t xml:space="preserve">Are </w:t>
-      </w:r>
-      <w:proofErr w:type="gramStart"/>
-      <w:r>
-        <w:t>the</w:t>
-      </w:r>
-      <w:proofErr w:type="gramEnd"/>
-      <w:r>
-        <w:t xml:space="preserve"> correct only in perfect 100% pool totals???</w:t>
+        <w:t>Are the correct only in perfect 100% pool totals???</w:t>
       </w:r>
     </w:p>
     <w:p>
@@ -1367,30 +1044,40 @@
           <w:tab w:val="left" w:pos="1166"/>
         </w:tabs>
       </w:pPr>
-      <w:proofErr w:type="gramStart"/>
       <w:r>
         <w:t xml:space="preserve">  </w:t>
       </w:r>
-      <w:proofErr w:type="spellStart"/>
       <w:r>
         <w:rPr>
           <w:b/>
           <w:bCs/>
         </w:rPr>
-        <w:t>apital</w:t>
-      </w:r>
-      <w:proofErr w:type="spellEnd"/>
-      <w:proofErr w:type="gramEnd"/>
+        <w:t>apital Accounts Returns Ledger Exposure Transactions Operations NAV</w:t>
+      </w:r>
+      <w:r>
+        <w:br/>
+        <w:t>End-to-end HF accounting &amp; ops.</w:t>
+      </w:r>
+    </w:p>
+    <w:p>
+      <w:pPr>
+        <w:tabs>
+          <w:tab w:val="left" w:pos="1166"/>
+        </w:tabs>
+      </w:pPr>
+      <w:r>
+        <w:t xml:space="preserve">  </w:t>
+      </w:r>
       <w:r>
         <w:rPr>
           <w:b/>
           <w:bCs/>
         </w:rPr>
-        <w:t xml:space="preserve"> Accounts Returns Ledger Exposure Transactions Operations NAV</w:t>
+        <w:t>Consolidated Allocation Reconciliation Ledger Exposure Tracking Of NAV</w:t>
       </w:r>
       <w:r>
         <w:br/>
-        <w:t>End-to-end HF accounting &amp; ops.</w:t>
+        <w:t>Single source of truth for allocations + NAV.</w:t>
       </w:r>
     </w:p>
     <w:p>
@@ -1399,7 +1086,6 @@
           <w:tab w:val="left" w:pos="1166"/>
         </w:tabs>
       </w:pPr>
-      <w:proofErr w:type="gramStart"/>
       <w:r>
         <w:t xml:space="preserve">  </w:t>
       </w:r>
@@ -1408,19 +1094,32 @@
           <w:b/>
           <w:bCs/>
         </w:rPr>
-        <w:t>Consolidated</w:t>
-      </w:r>
-      <w:proofErr w:type="gramEnd"/>
+        <w:t>Client &amp; Account Returns, Liquidity, Exposure, Transaction Operations Navigator</w:t>
+      </w:r>
+      <w:r>
+        <w:br/>
+        <w:t>Investor + fund portal for flows &amp; performance.</w:t>
+      </w:r>
+    </w:p>
+    <w:p>
+      <w:pPr>
+        <w:tabs>
+          <w:tab w:val="left" w:pos="1166"/>
+        </w:tabs>
+      </w:pPr>
+      <w:r>
+        <w:t xml:space="preserve">  </w:t>
+      </w:r>
       <w:r>
         <w:rPr>
           <w:b/>
           <w:bCs/>
         </w:rPr>
-        <w:t xml:space="preserve"> Allocation Reconciliation Ledger Exposure Tracking Of NAV</w:t>
+        <w:t>Capital Allocation Reporting Ledger Exposure Trade Oversight Network</w:t>
       </w:r>
       <w:r>
         <w:br/>
-        <w:t>Single source of truth for allocations + NAV.</w:t>
+        <w:t>Reporting + middle-office supervision.</w:t>
       </w:r>
     </w:p>
     <w:p>
@@ -1429,7 +1128,6 @@
           <w:tab w:val="left" w:pos="1166"/>
         </w:tabs>
       </w:pPr>
-      <w:proofErr w:type="gramStart"/>
       <w:r>
         <w:t xml:space="preserve">  </w:t>
       </w:r>
@@ -1438,19 +1136,33 @@
           <w:b/>
           <w:bCs/>
         </w:rPr>
-        <w:t>Client</w:t>
-      </w:r>
-      <w:proofErr w:type="gramEnd"/>
+        <w:t>Core Analytics: Returns, Liquidity, Exposure, Transactions, Operations, NAV</w:t>
+      </w:r>
+      <w:r>
+        <w:br/>
+        <w:t>Analytics engine across fund &amp; investor levels.</w:t>
+      </w:r>
+    </w:p>
+    <w:p>
+      <w:pPr>
+        <w:tabs>
+          <w:tab w:val="left" w:pos="1166"/>
+        </w:tabs>
+      </w:pPr>
+      <w:r>
+        <w:lastRenderedPageBreak/>
+        <w:t xml:space="preserve">  </w:t>
+      </w:r>
       <w:r>
         <w:rPr>
           <w:b/>
           <w:bCs/>
         </w:rPr>
-        <w:t xml:space="preserve"> &amp; Account Returns, Liquidity, Exposure, Transaction Operations Navigator</w:t>
+        <w:t>Compliance, Allocations, Reconciliation, Ledger, Exposure, Trades, Operations, NAV</w:t>
       </w:r>
       <w:r>
         <w:br/>
-        <w:t>Investor + fund portal for flows &amp; performance.</w:t>
+        <w:t>Controls and auditability built in.</w:t>
       </w:r>
     </w:p>
     <w:p>
@@ -1459,7 +1171,6 @@
           <w:tab w:val="left" w:pos="1166"/>
         </w:tabs>
       </w:pPr>
-      <w:proofErr w:type="gramStart"/>
       <w:r>
         <w:t xml:space="preserve">  </w:t>
       </w:r>
@@ -1468,136 +1179,28 @@
           <w:b/>
           <w:bCs/>
         </w:rPr>
-        <w:t>Capital</w:t>
-      </w:r>
-      <w:proofErr w:type="gramEnd"/>
+        <w:t>Capital &amp; Accounts Reconciliation, Ledger, Exposure, Transactions, Oversight, NAV</w:t>
+      </w:r>
+      <w:r>
+        <w:br/>
+        <w:t>Back-office workflow unifier.</w:t>
+      </w:r>
+    </w:p>
+    <w:p>
+      <w:pPr>
+        <w:tabs>
+          <w:tab w:val="left" w:pos="1166"/>
+        </w:tabs>
+      </w:pPr>
+      <w:r>
+        <w:t xml:space="preserve">  </w:t>
+      </w:r>
       <w:r>
         <w:rPr>
           <w:b/>
           <w:bCs/>
         </w:rPr>
-        <w:t xml:space="preserve"> Allocation Reporting Ledger Exposure Trade Oversight Network</w:t>
-      </w:r>
-      <w:r>
-        <w:br/>
-        <w:t>Reporting + middle-office supervision.</w:t>
-      </w:r>
-    </w:p>
-    <w:p>
-      <w:pPr>
-        <w:tabs>
-          <w:tab w:val="left" w:pos="1166"/>
-        </w:tabs>
-      </w:pPr>
-      <w:proofErr w:type="gramStart"/>
-      <w:r>
-        <w:t xml:space="preserve">  </w:t>
-      </w:r>
-      <w:r>
-        <w:rPr>
-          <w:b/>
-          <w:bCs/>
-        </w:rPr>
-        <w:t>Core</w:t>
-      </w:r>
-      <w:proofErr w:type="gramEnd"/>
-      <w:r>
-        <w:rPr>
-          <w:b/>
-          <w:bCs/>
-        </w:rPr>
-        <w:t xml:space="preserve"> Analytics: Returns, Liquidity, Exposure, Transactions, Operations, NAV</w:t>
-      </w:r>
-      <w:r>
-        <w:br/>
-        <w:t>Analytics engine across fund &amp; investor levels.</w:t>
-      </w:r>
-    </w:p>
-    <w:p>
-      <w:pPr>
-        <w:tabs>
-          <w:tab w:val="left" w:pos="1166"/>
-        </w:tabs>
-      </w:pPr>
-      <w:proofErr w:type="gramStart"/>
-      <w:r>
-        <w:lastRenderedPageBreak/>
-        <w:t xml:space="preserve">  </w:t>
-      </w:r>
-      <w:r>
-        <w:rPr>
-          <w:b/>
-          <w:bCs/>
-        </w:rPr>
-        <w:t>Compliance</w:t>
-      </w:r>
-      <w:proofErr w:type="gramEnd"/>
-      <w:r>
-        <w:rPr>
-          <w:b/>
-          <w:bCs/>
-        </w:rPr>
-        <w:t>, Allocations, Reconciliation, Ledger, Exposure, Trades, Operations, NAV</w:t>
-      </w:r>
-      <w:r>
-        <w:br/>
-        <w:t>Controls and auditability built in.</w:t>
-      </w:r>
-    </w:p>
-    <w:p>
-      <w:pPr>
-        <w:tabs>
-          <w:tab w:val="left" w:pos="1166"/>
-        </w:tabs>
-      </w:pPr>
-      <w:proofErr w:type="gramStart"/>
-      <w:r>
-        <w:t xml:space="preserve">  </w:t>
-      </w:r>
-      <w:r>
-        <w:rPr>
-          <w:b/>
-          <w:bCs/>
-        </w:rPr>
-        <w:t>Capital</w:t>
-      </w:r>
-      <w:proofErr w:type="gramEnd"/>
-      <w:r>
-        <w:rPr>
-          <w:b/>
-          <w:bCs/>
-        </w:rPr>
-        <w:t xml:space="preserve"> &amp; Accounts Reconciliation, Ledger, Exposure, Transactions, Oversight, NAV</w:t>
-      </w:r>
-      <w:r>
-        <w:br/>
-        <w:t>Back-office workflow unifier.</w:t>
-      </w:r>
-    </w:p>
-    <w:p>
-      <w:pPr>
-        <w:tabs>
-          <w:tab w:val="left" w:pos="1166"/>
-        </w:tabs>
-      </w:pPr>
-      <w:proofErr w:type="gramStart"/>
-      <w:r>
-        <w:t xml:space="preserve">  </w:t>
-      </w:r>
-      <w:r>
-        <w:rPr>
-          <w:b/>
-          <w:bCs/>
-        </w:rPr>
-        <w:t>Centralized</w:t>
-      </w:r>
-      <w:proofErr w:type="gramEnd"/>
-      <w:r>
-        <w:rPr>
-          <w:b/>
-          <w:bCs/>
-        </w:rPr>
-        <w:t xml:space="preserve"> Accounts, Returns, Ledger, Entries, Transactions, Oversight, Notices</w:t>
+        <w:t>Centralized Accounts, Returns, Ledger, Entries, Transactions, Oversight, Notices</w:t>
       </w:r>
       <w:r>
         <w:br/>
@@ -1623,15 +1226,7 @@
         </w:tabs>
       </w:pPr>
       <w:r>
-        <w:t xml:space="preserve">Looking at ownership percentages, mine are good. </w:t>
-      </w:r>
-      <w:proofErr w:type="gramStart"/>
-      <w:r>
-        <w:t>Dynamo does</w:t>
-      </w:r>
-      <w:proofErr w:type="gramEnd"/>
-      <w:r>
-        <w:t xml:space="preserve"> not allocate correctly by their ownerships</w:t>
+        <w:t>Looking at ownership percentages, mine are good. Dynamo does not allocate correctly by their ownerships</w:t>
       </w:r>
     </w:p>
     <w:p>
@@ -1662,13 +1257,8 @@
           <w:tab w:val="left" w:pos="1166"/>
         </w:tabs>
       </w:pPr>
-      <w:proofErr w:type="gramStart"/>
-      <w:r>
-        <w:t>Mistake</w:t>
-      </w:r>
-      <w:proofErr w:type="gramEnd"/>
-      <w:r>
-        <w:t xml:space="preserve"> in investors result from difference in cashflow of investors vs pool. </w:t>
+      <w:r>
+        <w:t xml:space="preserve">Mistake in investors result from difference in cashflow of investors vs pool. </w:t>
       </w:r>
     </w:p>
     <w:p>
@@ -1697,13 +1287,8 @@
           <w:tab w:val="left" w:pos="1166"/>
         </w:tabs>
       </w:pPr>
-      <w:proofErr w:type="gramStart"/>
-      <w:r>
-        <w:t>So</w:t>
-      </w:r>
-      <w:proofErr w:type="gramEnd"/>
-      <w:r>
-        <w:t xml:space="preserve"> pool gain does not include the 500k for investor calculations, but the pool has extra 500k value</w:t>
+      <w:r>
+        <w:t>So pool gain does not include the 500k for investor calculations, but the pool has extra 500k value</w:t>
       </w:r>
     </w:p>
     <w:p>
@@ -1773,15 +1358,7 @@
         </w:tabs>
       </w:pPr>
       <w:r>
-        <w:t xml:space="preserve">Lack of pool </w:t>
-      </w:r>
-      <w:proofErr w:type="gramStart"/>
-      <w:r>
-        <w:t>gain loss</w:t>
-      </w:r>
-      <w:proofErr w:type="gramEnd"/>
-      <w:r>
-        <w:t xml:space="preserve"> means investor allocations are overestimated</w:t>
+        <w:t>Lack of pool gain loss means investor allocations are overestimated</w:t>
       </w:r>
     </w:p>
     <w:p>
@@ -1836,15 +1413,7 @@
         </w:tabs>
       </w:pPr>
       <w:r>
-        <w:t xml:space="preserve">However, the lower tier reimbursement is assigned to each individual investor in matching transactions that total up, so each </w:t>
-      </w:r>
-      <w:proofErr w:type="gramStart"/>
-      <w:r>
-        <w:t>investors</w:t>
-      </w:r>
-      <w:proofErr w:type="gramEnd"/>
-      <w:r>
-        <w:t xml:space="preserve"> value is increased appropriately</w:t>
+        <w:t>However, the lower tier reimbursement is assigned to each individual investor in matching transactions that total up, so each investors value is increased appropriately</w:t>
       </w:r>
     </w:p>
     <w:p>
@@ -1947,35 +1516,11 @@
         </w:tabs>
       </w:pPr>
       <w:r>
-        <w:t xml:space="preserve">On the other hand, how are the fees and income generated and supposed to be distributed? Is it a yearly fee? </w:t>
-      </w:r>
-      <w:proofErr w:type="gramStart"/>
-      <w:r>
-        <w:t>It is</w:t>
-      </w:r>
-      <w:proofErr w:type="gramEnd"/>
-      <w:r>
-        <w:t xml:space="preserve"> based on the </w:t>
+        <w:t xml:space="preserve">On the other hand, how are the fees and income generated and supposed to be distributed? Is it a yearly fee? It is based on the </w:t>
       </w:r>
       <w:r>
         <w:lastRenderedPageBreak/>
-        <w:t xml:space="preserve">amount in the pool over a long period of </w:t>
-      </w:r>
-      <w:proofErr w:type="gramStart"/>
-      <w:r>
-        <w:t>time?</w:t>
-      </w:r>
-      <w:proofErr w:type="gramEnd"/>
-      <w:r>
-        <w:t xml:space="preserve"> How </w:t>
-      </w:r>
-      <w:proofErr w:type="gramStart"/>
-      <w:r>
-        <w:t>do</w:t>
-      </w:r>
-      <w:proofErr w:type="gramEnd"/>
-      <w:r>
-        <w:t xml:space="preserve"> allocate the fee then?</w:t>
+        <w:t>amount in the pool over a long period of time? How do allocate the fee then?</w:t>
       </w:r>
     </w:p>
     <w:p>
@@ -2005,15 +1550,7 @@
         </w:tabs>
       </w:pPr>
       <w:r>
-        <w:t xml:space="preserve">Investor gain is proportional to pool gain, so this will </w:t>
-      </w:r>
-      <w:proofErr w:type="gramStart"/>
-      <w:r>
-        <w:t>change them</w:t>
-      </w:r>
-      <w:proofErr w:type="gramEnd"/>
-      <w:r>
-        <w:t xml:space="preserve"> accordingly</w:t>
+        <w:t>Investor gain is proportional to pool gain, so this will change them accordingly</w:t>
       </w:r>
     </w:p>
     <w:p>
@@ -2073,23 +1610,7 @@
         </w:tabs>
       </w:pPr>
       <w:r>
-        <w:t xml:space="preserve">Have dynamo entries adjusted for </w:t>
-      </w:r>
-      <w:proofErr w:type="gramStart"/>
-      <w:r>
-        <w:t>all of</w:t>
-      </w:r>
-      <w:proofErr w:type="gramEnd"/>
-      <w:r>
-        <w:t xml:space="preserve"> these </w:t>
-      </w:r>
-      <w:proofErr w:type="gramStart"/>
-      <w:r>
-        <w:t>fees</w:t>
-      </w:r>
-      <w:proofErr w:type="gramEnd"/>
-      <w:r>
-        <w:t xml:space="preserve"> so the individual investor accounts are adjusted for them </w:t>
+        <w:t xml:space="preserve">Have dynamo entries adjusted for all of these fees so the individual investor accounts are adjusted for them </w:t>
       </w:r>
     </w:p>
     <w:p>
@@ -2118,13 +1639,8 @@
       </w:pPr>
       <w:r>
         <w:lastRenderedPageBreak/>
-        <w:t xml:space="preserve">Calculation to account balance </w:t>
-      </w:r>
-      <w:proofErr w:type="spellStart"/>
-      <w:r>
-        <w:t>mistmatch</w:t>
-      </w:r>
-      <w:proofErr w:type="spellEnd"/>
+        <w:t>Calculation to account balance mistmatch</w:t>
+      </w:r>
     </w:p>
     <w:p>
       <w:pPr>
@@ -2159,31 +1675,7 @@
         </w:numPr>
       </w:pPr>
       <w:r>
-        <w:t xml:space="preserve">Must me </w:t>
-      </w:r>
-      <w:proofErr w:type="gramStart"/>
-      <w:r>
-        <w:t>making</w:t>
-      </w:r>
-      <w:proofErr w:type="gramEnd"/>
-      <w:r>
-        <w:t xml:space="preserve"> a mistake with the ownership percentage value. The investor fund values all perfectly follow the ownership </w:t>
-      </w:r>
-      <w:proofErr w:type="gramStart"/>
-      <w:r>
-        <w:t>percent</w:t>
-      </w:r>
-      <w:proofErr w:type="gramEnd"/>
-      <w:r>
-        <w:t xml:space="preserve">, but that </w:t>
-      </w:r>
-      <w:proofErr w:type="gramStart"/>
-      <w:r>
-        <w:t>percent</w:t>
-      </w:r>
-      <w:proofErr w:type="gramEnd"/>
-      <w:r>
-        <w:t xml:space="preserve"> does not match the stored account balance</w:t>
+        <w:t>Must me making a mistake with the ownership percentage value. The investor fund values all perfectly follow the ownership percent, but that percent does not match the stored account balance</w:t>
       </w:r>
     </w:p>
     <w:p>
@@ -2200,15 +1692,7 @@
     </w:p>
     <w:p>
       <w:r>
-        <w:t xml:space="preserve">IMPORTANT: not accounting for the ownership adjustment in the </w:t>
-      </w:r>
-      <w:proofErr w:type="gramStart"/>
-      <w:r>
-        <w:t>cache</w:t>
-      </w:r>
-      <w:proofErr w:type="gramEnd"/>
-      <w:r>
-        <w:t xml:space="preserve"> and account balances resulted in a change in all values</w:t>
+        <w:t>IMPORTANT: not accounting for the ownership adjustment in the cache and account balances resulted in a change in all values</w:t>
       </w:r>
       <w:r>
         <w:t xml:space="preserve"> after an ownership adjustment</w:t>
@@ -2366,13 +1850,8 @@
       </w:r>
     </w:p>
     <w:p>
-      <w:proofErr w:type="gramStart"/>
-      <w:r>
-        <w:t>largest :</w:t>
-      </w:r>
-      <w:proofErr w:type="gramEnd"/>
-      <w:r>
-        <w:t xml:space="preserve"> global equities</w:t>
+      <w:r>
+        <w:t>largest : global equities</w:t>
       </w:r>
     </w:p>
     <w:p>

</xml_diff>

<commit_message>
v1.2 functional calculations and table view for fully data structure. Needs more reconnections, transaction app rebuiling, filter correction, underlying data lookup, etc.
</commit_message>
<xml_diff>
--- a/Status_Notes.docx
+++ b/Status_Notes.docx
@@ -41,10 +41,19 @@
         </w:numPr>
       </w:pPr>
       <w:r>
-        <w:t xml:space="preserve">How does an investor exiting a pool work? </w:t>
-      </w:r>
-      <w:r>
-        <w:t>(currently problem in Dynamo Duan is working on. Just keeps pulling more numbers until it zeros out properly)</w:t>
+        <w:t>We do not want investments with ‘(HI)’, correct?</w:t>
+      </w:r>
+    </w:p>
+    <w:p>
+      <w:pPr>
+        <w:pStyle w:val="ListParagraph"/>
+        <w:numPr>
+          <w:ilvl w:val="0"/>
+          <w:numId w:val="11"/>
+        </w:numPr>
+      </w:pPr>
+      <w:r>
+        <w:t>What directly shows that something is a holding insight?</w:t>
       </w:r>
     </w:p>
     <w:p>
@@ -56,7 +65,7 @@
         </w:numPr>
       </w:pPr>
       <w:r>
-        <w:t xml:space="preserve">It appears they withdraw all of their value from the pool as it was at the start of the month. However, if the pool lost or gained value, </w:t>
+        <w:t>Balances exist  for (HI) items that do not have a ‘holding insight ID’ field</w:t>
       </w:r>
     </w:p>
     <w:p>
@@ -68,7 +77,19 @@
         </w:numPr>
       </w:pPr>
       <w:r>
-        <w:t>Also seems to mess with investor values</w:t>
+        <w:t>All (HI) items in balances have a ‘holding’ field</w:t>
+      </w:r>
+    </w:p>
+    <w:p>
+      <w:pPr>
+        <w:pStyle w:val="ListParagraph"/>
+        <w:numPr>
+          <w:ilvl w:val="1"/>
+          <w:numId w:val="11"/>
+        </w:numPr>
+      </w:pPr>
+      <w:r>
+        <w:t>Balances exist for non-(HI) items that have a ‘holding’ field</w:t>
       </w:r>
     </w:p>
     <w:p>
@@ -80,7 +101,7 @@
         </w:numPr>
       </w:pPr>
       <w:r>
-        <w:t>Ex: PE24 Jan 25</w:t>
+        <w:t>However, these are all securities</w:t>
       </w:r>
     </w:p>
     <w:p>
@@ -91,14 +112,29 @@
           <w:numId w:val="11"/>
         </w:numPr>
       </w:pPr>
-      <w:r>
-        <w:t>Are there investor transactions to not include</w:t>
-      </w:r>
-      <w:r>
-        <w:t xml:space="preserve"> in their value change if there is a cash flow</w:t>
-      </w:r>
-      <w:r>
-        <w:t>?</w:t>
+    </w:p>
+    <w:p/>
+    <w:p/>
+    <w:p>
+      <w:r>
+        <w:t>-------------------------------------Old. Check for relevance --- vvv --------------------------------</w:t>
+      </w:r>
+    </w:p>
+    <w:p/>
+    <w:p/>
+    <w:p>
+      <w:pPr>
+        <w:pStyle w:val="ListParagraph"/>
+        <w:numPr>
+          <w:ilvl w:val="0"/>
+          <w:numId w:val="11"/>
+        </w:numPr>
+      </w:pPr>
+      <w:r>
+        <w:t xml:space="preserve">How does an investor exiting a pool work? </w:t>
+      </w:r>
+      <w:r>
+        <w:t>(currently problem in Dynamo Duan is working on. Just keeps pulling more numbers until it zeros out properly)</w:t>
       </w:r>
     </w:p>
     <w:p>
@@ -110,7 +146,19 @@
         </w:numPr>
       </w:pPr>
       <w:r>
-        <w:t xml:space="preserve">My calculated investor NAVs tend to diverge from the dynamo value, but I cannot find the source of this issue. However, when I even use the dynamo NAVs, the ownerships don’t always total up perfectly to 100% either. </w:t>
+        <w:t xml:space="preserve">It appears they withdraw all of their value from the pool as it was at the start of the month. However, if the pool lost or gained value, </w:t>
+      </w:r>
+    </w:p>
+    <w:p>
+      <w:pPr>
+        <w:pStyle w:val="ListParagraph"/>
+        <w:numPr>
+          <w:ilvl w:val="1"/>
+          <w:numId w:val="11"/>
+        </w:numPr>
+      </w:pPr>
+      <w:r>
+        <w:t>Also seems to mess with investor values</w:t>
       </w:r>
     </w:p>
     <w:p>
@@ -122,13 +170,25 @@
         </w:numPr>
       </w:pPr>
       <w:r>
-        <w:t>EX: Fixed income December 2023: 53% (</w:t>
-      </w:r>
-      <w:r>
-        <w:t>multiple investors pulled out of the pool</w:t>
-      </w:r>
-      <w:r>
-        <w:t>)</w:t>
+        <w:t>Ex: PE24 Jan 25</w:t>
+      </w:r>
+    </w:p>
+    <w:p>
+      <w:pPr>
+        <w:pStyle w:val="ListParagraph"/>
+        <w:numPr>
+          <w:ilvl w:val="0"/>
+          <w:numId w:val="11"/>
+        </w:numPr>
+      </w:pPr>
+      <w:r>
+        <w:t>Are there investor transactions to not include</w:t>
+      </w:r>
+      <w:r>
+        <w:t xml:space="preserve"> in their value change if there is a cash flow</w:t>
+      </w:r>
+      <w:r>
+        <w:t>?</w:t>
       </w:r>
     </w:p>
     <w:p>
@@ -140,54 +200,25 @@
         </w:numPr>
       </w:pPr>
       <w:r>
-        <w:t xml:space="preserve">If the “Family Overall” view has correct data, and it uses the dynamo NAV’s, would I be able to use the dynamo NAV’s as well for the final value? </w:t>
-      </w:r>
-    </w:p>
-    <w:p>
-      <w:pPr>
-        <w:pStyle w:val="ListParagraph"/>
-        <w:numPr>
-          <w:ilvl w:val="0"/>
+        <w:t xml:space="preserve">My calculated investor NAVs tend to diverge from the dynamo value, but I cannot find the source of this issue. However, when I even use the dynamo NAVs, the ownerships don’t always total up perfectly to 100% either. </w:t>
+      </w:r>
+    </w:p>
+    <w:p>
+      <w:pPr>
+        <w:pStyle w:val="ListParagraph"/>
+        <w:numPr>
+          <w:ilvl w:val="2"/>
           <w:numId w:val="11"/>
         </w:numPr>
       </w:pPr>
       <w:r>
-        <w:t>When using dynamo’s investor value in a pool</w:t>
-      </w:r>
-      <w:r>
-        <w:t>…</w:t>
-      </w:r>
-    </w:p>
-    <w:p>
-      <w:pPr>
-        <w:pStyle w:val="ListParagraph"/>
-        <w:numPr>
-          <w:ilvl w:val="0"/>
-          <w:numId w:val="11"/>
-        </w:numPr>
-      </w:pPr>
-      <w:r>
-        <w:t>Date for performance calculation does not actually do anything? (said by Kate 9/9/25)</w:t>
-      </w:r>
-    </w:p>
-    <w:p>
-      <w:pPr>
-        <w:pStyle w:val="Heading1"/>
-      </w:pPr>
-      <w:r>
-        <w:t>Waiting Questions</w:t>
-      </w:r>
-    </w:p>
-    <w:p>
-      <w:pPr>
-        <w:pStyle w:val="ListParagraph"/>
-        <w:numPr>
-          <w:ilvl w:val="0"/>
-          <w:numId w:val="11"/>
-        </w:numPr>
-      </w:pPr>
-      <w:r>
-        <w:t>What constitutes an exited fund?</w:t>
+        <w:t>EX: Fixed income December 2023: 53% (</w:t>
+      </w:r>
+      <w:r>
+        <w:t>multiple investors pulled out of the pool</w:t>
+      </w:r>
+      <w:r>
+        <w:t>)</w:t>
       </w:r>
     </w:p>
     <w:p>
@@ -199,7 +230,7 @@
         </w:numPr>
       </w:pPr>
       <w:r>
-        <w:t>Ex: JPM (7007) appears in the “Exited Funds only” portfolio. It shows no NAV, however, my data both gives it a NAV, and the dynamo data shows it has a large NAV</w:t>
+        <w:t xml:space="preserve">If the “Family Overall” view has correct data, and it uses the dynamo NAV’s, would I be able to use the dynamo NAV’s as well for the final value? </w:t>
       </w:r>
     </w:p>
     <w:p>
@@ -211,7 +242,43 @@
         </w:numPr>
       </w:pPr>
       <w:r>
-        <w:t>Are there NAV factors I am unaware of? (absolutely should match)</w:t>
+        <w:t>When using dynamo’s investor value in a pool</w:t>
+      </w:r>
+      <w:r>
+        <w:t>…</w:t>
+      </w:r>
+    </w:p>
+    <w:p>
+      <w:pPr>
+        <w:pStyle w:val="ListParagraph"/>
+        <w:numPr>
+          <w:ilvl w:val="0"/>
+          <w:numId w:val="11"/>
+        </w:numPr>
+      </w:pPr>
+      <w:r>
+        <w:lastRenderedPageBreak/>
+        <w:t>Date for performance calculation does not actually do anything? (said by Kate 9/9/25)</w:t>
+      </w:r>
+    </w:p>
+    <w:p>
+      <w:pPr>
+        <w:pStyle w:val="Heading1"/>
+      </w:pPr>
+      <w:r>
+        <w:t>Waiting Questions</w:t>
+      </w:r>
+    </w:p>
+    <w:p>
+      <w:pPr>
+        <w:pStyle w:val="ListParagraph"/>
+        <w:numPr>
+          <w:ilvl w:val="0"/>
+          <w:numId w:val="11"/>
+        </w:numPr>
+      </w:pPr>
+      <w:r>
+        <w:t>What constitutes an exited fund?</w:t>
       </w:r>
     </w:p>
     <w:p>
@@ -223,7 +290,19 @@
         </w:numPr>
       </w:pPr>
       <w:r>
-        <w:t>7007 has “Value of investments” of 120,313,423.13</w:t>
+        <w:t>Ex: JPM (7007) appears in the “Exited Funds only” portfolio. It shows no NAV, however, my data both gives it a NAV, and the dynamo data shows it has a large NAV</w:t>
+      </w:r>
+    </w:p>
+    <w:p>
+      <w:pPr>
+        <w:pStyle w:val="ListParagraph"/>
+        <w:numPr>
+          <w:ilvl w:val="0"/>
+          <w:numId w:val="11"/>
+        </w:numPr>
+      </w:pPr>
+      <w:r>
+        <w:t>Are there NAV factors I am unaware of? (absolutely should match)</w:t>
       </w:r>
     </w:p>
     <w:p>
@@ -235,7 +314,7 @@
         </w:numPr>
       </w:pPr>
       <w:r>
-        <w:t>Mine has this value. Dynamo confirms in their account balances</w:t>
+        <w:t>7007 has “Value of investments” of 120,313,423.13</w:t>
       </w:r>
     </w:p>
     <w:p>
@@ -247,10 +326,7 @@
         </w:numPr>
       </w:pPr>
       <w:r>
-        <w:t xml:space="preserve">How does Dynamo’s report show: </w:t>
-      </w:r>
-      <w:r>
-        <w:t>119,430,790</w:t>
+        <w:t>Mine has this value. Dynamo confirms in their account balances</w:t>
       </w:r>
     </w:p>
     <w:p>
@@ -262,20 +338,10 @@
         </w:numPr>
       </w:pPr>
       <w:r>
-        <w:t>Similarly, is Manager estimate not a valid account balance until the actual is put in?</w:t>
-      </w:r>
-    </w:p>
-    <w:p>
-      <w:pPr>
-        <w:pStyle w:val="ListParagraph"/>
-        <w:numPr>
-          <w:ilvl w:val="0"/>
-          <w:numId w:val="11"/>
-        </w:numPr>
-      </w:pPr>
-      <w:r>
-        <w:lastRenderedPageBreak/>
-        <w:t>How do I handle consolidated funds with funds in different classifications?</w:t>
+        <w:t xml:space="preserve">How does Dynamo’s report show: </w:t>
+      </w:r>
+      <w:r>
+        <w:t>119,430,790</w:t>
       </w:r>
     </w:p>
     <w:p>
@@ -287,26 +353,231 @@
         </w:numPr>
       </w:pPr>
       <w:r>
+        <w:t>Similarly, is Manager estimate not a valid account balance until the actual is put in?</w:t>
+      </w:r>
+    </w:p>
+    <w:p>
+      <w:pPr>
+        <w:pStyle w:val="ListParagraph"/>
+        <w:numPr>
+          <w:ilvl w:val="0"/>
+          <w:numId w:val="11"/>
+        </w:numPr>
+      </w:pPr>
+      <w:r>
+        <w:t>How do I handle consolidated funds with funds in different classifications?</w:t>
+      </w:r>
+    </w:p>
+    <w:p>
+      <w:pPr>
+        <w:pStyle w:val="ListParagraph"/>
+        <w:numPr>
+          <w:ilvl w:val="1"/>
+          <w:numId w:val="11"/>
+        </w:numPr>
+      </w:pPr>
+      <w:r>
         <w:t>There should not be consolidated funds (we think) of different classifications</w:t>
       </w:r>
     </w:p>
     <w:p/>
     <w:p>
       <w:pPr>
-        <w:rPr>
-          <w:u w:val="single"/>
-        </w:rPr>
-      </w:pPr>
-      <w:r>
-        <w:rPr>
-          <w:u w:val="single"/>
-        </w:rPr>
-        <w:t>Notes:</w:t>
-      </w:r>
-    </w:p>
-    <w:p/>
-    <w:p>
-      <w:r>
+        <w:pStyle w:val="Heading1"/>
+      </w:pPr>
+      <w:r>
+        <w:t>General Status</w:t>
+      </w:r>
+    </w:p>
+    <w:p>
+      <w:pPr>
+        <w:pStyle w:val="ListParagraph"/>
+        <w:numPr>
+          <w:ilvl w:val="0"/>
+          <w:numId w:val="21"/>
+        </w:numPr>
+      </w:pPr>
+      <w:r>
+        <w:t>Working to complete CRSPR version to show fully linked data</w:t>
+      </w:r>
+    </w:p>
+    <w:p>
+      <w:pPr>
+        <w:pStyle w:val="ListParagraph"/>
+        <w:numPr>
+          <w:ilvl w:val="1"/>
+          <w:numId w:val="21"/>
+        </w:numPr>
+      </w:pPr>
+      <w:r>
+        <w:t>Need to understand securities and (HI) relevance to the data</w:t>
+      </w:r>
+    </w:p>
+    <w:p>
+      <w:pPr>
+        <w:pStyle w:val="ListParagraph"/>
+        <w:numPr>
+          <w:ilvl w:val="0"/>
+          <w:numId w:val="21"/>
+        </w:numPr>
+      </w:pPr>
+      <w:r>
+        <w:t>Add the tree view app from Michael</w:t>
+      </w:r>
+    </w:p>
+    <w:p>
+      <w:pPr>
+        <w:pStyle w:val="ListParagraph"/>
+        <w:numPr>
+          <w:ilvl w:val="0"/>
+          <w:numId w:val="21"/>
+        </w:numPr>
+      </w:pPr>
+      <w:r>
+        <w:t>Add contributions methods</w:t>
+      </w:r>
+    </w:p>
+    <w:p>
+      <w:pPr>
+        <w:pStyle w:val="ListParagraph"/>
+        <w:numPr>
+          <w:ilvl w:val="1"/>
+          <w:numId w:val="21"/>
+        </w:numPr>
+      </w:pPr>
+      <w:r>
+        <w:t>Wait for the transaction to show the contribution alteration field</w:t>
+      </w:r>
+    </w:p>
+    <w:p>
+      <w:pPr>
+        <w:pStyle w:val="ListParagraph"/>
+        <w:numPr>
+          <w:ilvl w:val="1"/>
+          <w:numId w:val="21"/>
+        </w:numPr>
+      </w:pPr>
+      <w:r>
+        <w:t>For partner transfers:</w:t>
+      </w:r>
+    </w:p>
+    <w:p>
+      <w:pPr>
+        <w:pStyle w:val="ListParagraph"/>
+        <w:numPr>
+          <w:ilvl w:val="2"/>
+          <w:numId w:val="21"/>
+        </w:numPr>
+      </w:pPr>
+      <w:r>
+        <w:t>Use percentage of the current NAV for partner transfers in and out</w:t>
+      </w:r>
+    </w:p>
+    <w:p>
+      <w:pPr>
+        <w:pStyle w:val="ListParagraph"/>
+        <w:numPr>
+          <w:ilvl w:val="2"/>
+          <w:numId w:val="21"/>
+        </w:numPr>
+      </w:pPr>
+      <w:r>
+        <w:t>Add and subtract the contributions up and down</w:t>
+      </w:r>
+    </w:p>
+    <w:p>
+      <w:pPr>
+        <w:pStyle w:val="ListParagraph"/>
+        <w:numPr>
+          <w:ilvl w:val="0"/>
+          <w:numId w:val="21"/>
+        </w:numPr>
+      </w:pPr>
+      <w:r>
+        <w:t>Can connect CRSPR to remote database if desired</w:t>
+      </w:r>
+    </w:p>
+    <w:p>
+      <w:pPr>
+        <w:pStyle w:val="ListParagraph"/>
+        <w:numPr>
+          <w:ilvl w:val="1"/>
+          <w:numId w:val="21"/>
+        </w:numPr>
+      </w:pPr>
+      <w:r>
+        <w:t xml:space="preserve">Requires drivers </w:t>
+      </w:r>
+      <w:r>
+        <w:t>on each user’s computer</w:t>
+      </w:r>
+    </w:p>
+    <w:p>
+      <w:pPr>
+        <w:pStyle w:val="ListParagraph"/>
+        <w:numPr>
+          <w:ilvl w:val="1"/>
+          <w:numId w:val="21"/>
+        </w:numPr>
+      </w:pPr>
+      <w:r>
+        <w:t>Slows down the post-calculation data upload</w:t>
+      </w:r>
+    </w:p>
+    <w:p>
+      <w:pPr>
+        <w:pStyle w:val="ListParagraph"/>
+        <w:numPr>
+          <w:ilvl w:val="1"/>
+          <w:numId w:val="21"/>
+        </w:numPr>
+      </w:pPr>
+      <w:r>
+        <w:t>Programming is already complete, just needs application</w:t>
+      </w:r>
+      <w:r>
+        <w:t xml:space="preserve"> and a live DB</w:t>
+      </w:r>
+    </w:p>
+    <w:p>
+      <w:pPr>
+        <w:pStyle w:val="ListParagraph"/>
+        <w:numPr>
+          <w:ilvl w:val="0"/>
+          <w:numId w:val="21"/>
+        </w:numPr>
+      </w:pPr>
+      <w:r>
+        <w:t>Can resume the HF Taxapalooza work at some point</w:t>
+      </w:r>
+    </w:p>
+    <w:p>
+      <w:pPr>
+        <w:pStyle w:val="ListParagraph"/>
+        <w:numPr>
+          <w:ilvl w:val="1"/>
+          <w:numId w:val="21"/>
+        </w:numPr>
+      </w:pPr>
+      <w:r>
+        <w:t>Also would use the database</w:t>
+      </w:r>
+    </w:p>
+    <w:p>
+      <w:pPr>
+        <w:pStyle w:val="ListParagraph"/>
+        <w:numPr>
+          <w:ilvl w:val="1"/>
+          <w:numId w:val="21"/>
+        </w:numPr>
+      </w:pPr>
+      <w:r>
+        <w:t>Don’t remember where I halted, but I have status notes. Mostly cleaning up and refining its usage</w:t>
+      </w:r>
+    </w:p>
+    <w:p>
+      <w:r>
+        <w:lastRenderedPageBreak/>
         <w:br w:type="page"/>
       </w:r>
     </w:p>
@@ -328,7 +599,7 @@
         </w:numPr>
       </w:pPr>
       <w:r>
-        <w:t>Set the first month of a fund to use the active days, not the full month days</w:t>
+        <w:t>Edit the calculateupperlevels to not use a ‘dateTime’ lookup for every single usage. Pull it once then keep calling it as a var. Also, for all the dict lookups of the dateTime, just pull that dict into a var and keep calling that within the loop</w:t>
       </w:r>
     </w:p>
     <w:p>
@@ -340,7 +611,7 @@
         </w:numPr>
       </w:pPr>
       <w:r>
-        <w:t>Build Azure database with free trial/credit on Thursday. Also plan meeting w Dan over Azure things</w:t>
+        <w:t>Remove the redundant template headers for building table</w:t>
       </w:r>
     </w:p>
     <w:p>
@@ -352,7 +623,7 @@
         </w:numPr>
       </w:pPr>
       <w:r>
-        <w:t>Build map of investing tree</w:t>
+        <w:t>Set databasemanager to be updated when the api call is made</w:t>
       </w:r>
     </w:p>
     <w:p>
@@ -364,70 +635,7 @@
         </w:numPr>
       </w:pPr>
       <w:r>
-        <w:t>Build recursive calculation method to go through all data structure types</w:t>
-      </w:r>
-    </w:p>
-    <w:p>
-      <w:pPr>
-        <w:pStyle w:val="ListParagraph"/>
-        <w:numPr>
-          <w:ilvl w:val="0"/>
-          <w:numId w:val="9"/>
-        </w:numPr>
-      </w:pPr>
-      <w:r>
-        <w:t>Build auto test method</w:t>
-      </w:r>
-    </w:p>
-    <w:p>
-      <w:pPr>
-        <w:pStyle w:val="ListParagraph"/>
-        <w:numPr>
-          <w:ilvl w:val="0"/>
-          <w:numId w:val="9"/>
-        </w:numPr>
-      </w:pPr>
-      <w:r>
-        <w:t>Thread the calculation data preparation(actually takes a bit in the main thread)</w:t>
-      </w:r>
-    </w:p>
-    <w:p>
-      <w:pPr>
-        <w:pStyle w:val="ListParagraph"/>
-        <w:numPr>
-          <w:ilvl w:val="0"/>
-          <w:numId w:val="9"/>
-        </w:numPr>
-      </w:pPr>
-      <w:r>
-        <w:t>Allow disabling of exited fund viewing</w:t>
-      </w:r>
-    </w:p>
-    <w:p>
-      <w:pPr>
-        <w:pStyle w:val="ListParagraph"/>
-        <w:numPr>
-          <w:ilvl w:val="0"/>
-          <w:numId w:val="9"/>
-        </w:numPr>
-      </w:pPr>
-      <w:r>
-        <w:t>Check how not grouping by investors but filtering for them handles the return percentages</w:t>
-      </w:r>
-      <w:r>
-        <w:t>. They do not always match exactly since not all investors were in at all times, but I think I am just putting in the first percent value that appears and ignoring any others</w:t>
-      </w:r>
-    </w:p>
-    <w:p>
-      <w:pPr>
-        <w:pStyle w:val="ListParagraph"/>
-        <w:numPr>
-          <w:ilvl w:val="0"/>
-          <w:numId w:val="9"/>
-        </w:numPr>
-      </w:pPr>
-      <w:r>
-        <w:t>Non-HF investments:  ensuring we are accurately capturing all of the non-HF investments.  Just looking through it now, I know we are missing things.  As an example, all of the BDT holdings in private equity.   There are multiple layers of intermediate entities on the non-HF side which will make the calculations more complicated.</w:t>
+        <w:t>Update plans from Michael and Andrew</w:t>
       </w:r>
     </w:p>
     <w:p>
@@ -439,6 +647,168 @@
         </w:numPr>
       </w:pPr>
       <w:r>
+        <w:t xml:space="preserve">Large pdf export made. Seems lots of manual building </w:t>
+      </w:r>
+    </w:p>
+    <w:p>
+      <w:pPr>
+        <w:pStyle w:val="ListParagraph"/>
+        <w:numPr>
+          <w:ilvl w:val="1"/>
+          <w:numId w:val="9"/>
+        </w:numPr>
+      </w:pPr>
+      <w:r>
+        <w:t>Add contributions (Michael has methodology, but the numbers do not make sense)</w:t>
+      </w:r>
+      <w:r>
+        <w:t>. A flag is being made</w:t>
+      </w:r>
+      <w:r>
+        <w:t xml:space="preserve"> for whether to count contributions</w:t>
+      </w:r>
+    </w:p>
+    <w:p>
+      <w:pPr>
+        <w:pStyle w:val="ListParagraph"/>
+        <w:numPr>
+          <w:ilvl w:val="1"/>
+          <w:numId w:val="9"/>
+        </w:numPr>
+      </w:pPr>
+      <w:r>
+        <w:t>Redemptions</w:t>
+      </w:r>
+    </w:p>
+    <w:p>
+      <w:pPr>
+        <w:pStyle w:val="ListParagraph"/>
+        <w:numPr>
+          <w:ilvl w:val="1"/>
+          <w:numId w:val="9"/>
+        </w:numPr>
+      </w:pPr>
+    </w:p>
+    <w:p>
+      <w:pPr>
+        <w:pStyle w:val="ListParagraph"/>
+        <w:numPr>
+          <w:ilvl w:val="0"/>
+          <w:numId w:val="9"/>
+        </w:numPr>
+      </w:pPr>
+      <w:r>
+        <w:t>Build Azure database with free trial/credit on Thursday. Also plan meeting w Dan over Azure things</w:t>
+      </w:r>
+    </w:p>
+    <w:p>
+      <w:pPr>
+        <w:pStyle w:val="ListParagraph"/>
+        <w:numPr>
+          <w:ilvl w:val="0"/>
+          <w:numId w:val="9"/>
+        </w:numPr>
+      </w:pPr>
+      <w:r>
+        <w:t>Build map of investing tree</w:t>
+      </w:r>
+    </w:p>
+    <w:p>
+      <w:pPr>
+        <w:pStyle w:val="ListParagraph"/>
+        <w:numPr>
+          <w:ilvl w:val="0"/>
+          <w:numId w:val="9"/>
+        </w:numPr>
+      </w:pPr>
+      <w:r>
+        <w:t>Build recursive calculation method to go through all data structure types</w:t>
+      </w:r>
+    </w:p>
+    <w:p>
+      <w:pPr>
+        <w:pStyle w:val="ListParagraph"/>
+        <w:numPr>
+          <w:ilvl w:val="0"/>
+          <w:numId w:val="9"/>
+        </w:numPr>
+      </w:pPr>
+      <w:r>
+        <w:t>Build auto test method</w:t>
+      </w:r>
+    </w:p>
+    <w:p>
+      <w:pPr>
+        <w:pStyle w:val="ListParagraph"/>
+        <w:numPr>
+          <w:ilvl w:val="0"/>
+          <w:numId w:val="9"/>
+        </w:numPr>
+      </w:pPr>
+      <w:r>
+        <w:t>Add IRR calculations</w:t>
+      </w:r>
+    </w:p>
+    <w:p>
+      <w:pPr>
+        <w:pStyle w:val="ListParagraph"/>
+        <w:numPr>
+          <w:ilvl w:val="0"/>
+          <w:numId w:val="9"/>
+        </w:numPr>
+      </w:pPr>
+      <w:r>
+        <w:t>Thread the calculation data preparation(actually takes a bit in the main thread)</w:t>
+      </w:r>
+    </w:p>
+    <w:p>
+      <w:pPr>
+        <w:pStyle w:val="ListParagraph"/>
+        <w:numPr>
+          <w:ilvl w:val="0"/>
+          <w:numId w:val="9"/>
+        </w:numPr>
+      </w:pPr>
+      <w:r>
+        <w:t>Allow disabling of exited fund viewing</w:t>
+      </w:r>
+    </w:p>
+    <w:p>
+      <w:pPr>
+        <w:pStyle w:val="ListParagraph"/>
+        <w:numPr>
+          <w:ilvl w:val="0"/>
+          <w:numId w:val="9"/>
+        </w:numPr>
+      </w:pPr>
+      <w:r>
+        <w:t>Check how not grouping by investors but filtering for them handles the return percentages</w:t>
+      </w:r>
+      <w:r>
+        <w:t>. They do not always match exactly since not all investors were in at all times, but I think I am just putting in the first percent value that appears and ignoring any others</w:t>
+      </w:r>
+    </w:p>
+    <w:p>
+      <w:pPr>
+        <w:pStyle w:val="ListParagraph"/>
+        <w:numPr>
+          <w:ilvl w:val="0"/>
+          <w:numId w:val="9"/>
+        </w:numPr>
+      </w:pPr>
+      <w:r>
+        <w:t>Non-HF investments:  ensuring we are accurately capturing all of the non-HF investments.  Just looking through it now, I know we are missing things.  As an example, all of the BDT holdings in private equity.   There are multiple layers of intermediate entities on the non-HF side which will make the calculations more complicated.</w:t>
+      </w:r>
+    </w:p>
+    <w:p>
+      <w:pPr>
+        <w:pStyle w:val="ListParagraph"/>
+        <w:numPr>
+          <w:ilvl w:val="1"/>
+          <w:numId w:val="9"/>
+        </w:numPr>
+      </w:pPr>
+      <w:r>
         <w:t xml:space="preserve">Can I force all other investments into an ‘investor </w:t>
       </w:r>
       <w:r>
@@ -511,6 +881,7 @@
         </w:numPr>
       </w:pPr>
       <w:r>
+        <w:lastRenderedPageBreak/>
         <w:t>Contributions and Distributions:  we have not tackled these two calculations yet.  These are quite simple at the base investment level (e.g., investment into outside manager), but get more complicated when you think about allocating to investors in a pool.   This probably requires some discussion.</w:t>
       </w:r>
     </w:p>
@@ -607,7 +978,6 @@
         </w:numPr>
       </w:pPr>
       <w:r>
-        <w:lastRenderedPageBreak/>
         <w:t>“Last Modified” is a field. Look at using that to only update with the newest data</w:t>
       </w:r>
     </w:p>
@@ -814,6 +1184,7 @@
         <w:pStyle w:val="Heading1"/>
       </w:pPr>
       <w:r>
+        <w:lastRenderedPageBreak/>
         <w:t>Unsure Completions</w:t>
       </w:r>
     </w:p>
@@ -3874,6 +4245,95 @@
     </w:lvl>
   </w:abstractNum>
   <w:abstractNum w:abstractNumId="19" w15:restartNumberingAfterBreak="0">
+    <w:nsid w:val="773E5BD0"/>
+    <w:multiLevelType w:val="hybridMultilevel"/>
+    <w:tmpl w:val="92486A1E"/>
+    <w:lvl w:ilvl="0" w:tplc="0409000F">
+      <w:start w:val="1"/>
+      <w:numFmt w:val="decimal"/>
+      <w:lvlText w:val="%1."/>
+      <w:lvlJc w:val="left"/>
+      <w:pPr>
+        <w:ind w:left="720" w:hanging="360"/>
+      </w:pPr>
+      <w:rPr>
+        <w:rFonts w:hint="default"/>
+      </w:rPr>
+    </w:lvl>
+    <w:lvl w:ilvl="1" w:tplc="04090019">
+      <w:start w:val="1"/>
+      <w:numFmt w:val="lowerLetter"/>
+      <w:lvlText w:val="%2."/>
+      <w:lvlJc w:val="left"/>
+      <w:pPr>
+        <w:ind w:left="1440" w:hanging="360"/>
+      </w:pPr>
+    </w:lvl>
+    <w:lvl w:ilvl="2" w:tplc="0409001B">
+      <w:start w:val="1"/>
+      <w:numFmt w:val="lowerRoman"/>
+      <w:lvlText w:val="%3."/>
+      <w:lvlJc w:val="right"/>
+      <w:pPr>
+        <w:ind w:left="2160" w:hanging="180"/>
+      </w:pPr>
+    </w:lvl>
+    <w:lvl w:ilvl="3" w:tplc="0409000F" w:tentative="1">
+      <w:start w:val="1"/>
+      <w:numFmt w:val="decimal"/>
+      <w:lvlText w:val="%4."/>
+      <w:lvlJc w:val="left"/>
+      <w:pPr>
+        <w:ind w:left="2880" w:hanging="360"/>
+      </w:pPr>
+    </w:lvl>
+    <w:lvl w:ilvl="4" w:tplc="04090019" w:tentative="1">
+      <w:start w:val="1"/>
+      <w:numFmt w:val="lowerLetter"/>
+      <w:lvlText w:val="%5."/>
+      <w:lvlJc w:val="left"/>
+      <w:pPr>
+        <w:ind w:left="3600" w:hanging="360"/>
+      </w:pPr>
+    </w:lvl>
+    <w:lvl w:ilvl="5" w:tplc="0409001B" w:tentative="1">
+      <w:start w:val="1"/>
+      <w:numFmt w:val="lowerRoman"/>
+      <w:lvlText w:val="%6."/>
+      <w:lvlJc w:val="right"/>
+      <w:pPr>
+        <w:ind w:left="4320" w:hanging="180"/>
+      </w:pPr>
+    </w:lvl>
+    <w:lvl w:ilvl="6" w:tplc="0409000F" w:tentative="1">
+      <w:start w:val="1"/>
+      <w:numFmt w:val="decimal"/>
+      <w:lvlText w:val="%7."/>
+      <w:lvlJc w:val="left"/>
+      <w:pPr>
+        <w:ind w:left="5040" w:hanging="360"/>
+      </w:pPr>
+    </w:lvl>
+    <w:lvl w:ilvl="7" w:tplc="04090019" w:tentative="1">
+      <w:start w:val="1"/>
+      <w:numFmt w:val="lowerLetter"/>
+      <w:lvlText w:val="%8."/>
+      <w:lvlJc w:val="left"/>
+      <w:pPr>
+        <w:ind w:left="5760" w:hanging="360"/>
+      </w:pPr>
+    </w:lvl>
+    <w:lvl w:ilvl="8" w:tplc="0409001B" w:tentative="1">
+      <w:start w:val="1"/>
+      <w:numFmt w:val="lowerRoman"/>
+      <w:lvlText w:val="%9."/>
+      <w:lvlJc w:val="right"/>
+      <w:pPr>
+        <w:ind w:left="6480" w:hanging="180"/>
+      </w:pPr>
+    </w:lvl>
+  </w:abstractNum>
+  <w:abstractNum w:abstractNumId="20" w15:restartNumberingAfterBreak="0">
     <w:nsid w:val="7C622029"/>
     <w:multiLevelType w:val="hybridMultilevel"/>
     <w:tmpl w:val="BAB66F74"/>
@@ -3978,7 +4438,7 @@
     <w:abstractNumId w:val="13"/>
   </w:num>
   <w:num w:numId="6" w16cid:durableId="831527182">
-    <w:abstractNumId w:val="19"/>
+    <w:abstractNumId w:val="20"/>
   </w:num>
   <w:num w:numId="7" w16cid:durableId="322701018">
     <w:abstractNumId w:val="3"/>
@@ -4021,6 +4481,9 @@
   </w:num>
   <w:num w:numId="20" w16cid:durableId="600647960">
     <w:abstractNumId w:val="8"/>
+  </w:num>
+  <w:num w:numId="21" w16cid:durableId="508329577">
+    <w:abstractNumId w:val="19"/>
   </w:num>
 </w:numbering>
 </file>

</xml_diff>

<commit_message>
v1.2 ready to merge back to main branch. Fully functioning, but needs the main branch updates
</commit_message>
<xml_diff>
--- a/Status_Notes.docx
+++ b/Status_Notes.docx
@@ -612,6 +612,18 @@
       </w:pPr>
       <w:r>
         <w:t>Remove the redundant template headers for building table</w:t>
+      </w:r>
+    </w:p>
+    <w:p>
+      <w:pPr>
+        <w:pStyle w:val="ListParagraph"/>
+        <w:numPr>
+          <w:ilvl w:val="0"/>
+          <w:numId w:val="9"/>
+        </w:numPr>
+      </w:pPr>
+      <w:r>
+        <w:t>Fix the headers breaking when filters exclude all data</w:t>
       </w:r>
     </w:p>
     <w:p>

</xml_diff>